<commit_message>
exam finished on the spot
</commit_message>
<xml_diff>
--- a/WebServices-and-Cloud/Exam/ProblemText/Web-Services-and-Cloud-Exam-BugTracker-April-2015.docx
+++ b/WebServices-and-Cloud/Exam/ProblemText/Web-Services-and-Cloud-Exam-BugTracker-April-2015.docx
@@ -1,10 +1,10 @@
 
 <file path=word/document.xml><?xml version="1.0" encoding="utf-8"?>
-<w:document xmlns:wpc="http://schemas.microsoft.com/office/word/2010/wordprocessingCanvas" xmlns:mc="http://schemas.openxmlformats.org/markup-compatibility/2006" xmlns:o="urn:schemas-microsoft-com:office:office" xmlns:r="http://schemas.openxmlformats.org/officeDocument/2006/relationships" xmlns:m="http://schemas.openxmlformats.org/officeDocument/2006/math" xmlns:v="urn:schemas-microsoft-com:vml" xmlns:wp14="http://schemas.microsoft.com/office/word/2010/wordprocessingDrawing" xmlns:wp="http://schemas.openxmlformats.org/drawingml/2006/wordprocessingDrawing" xmlns:w10="urn:schemas-microsoft-com:office:word" xmlns:w="http://schemas.openxmlformats.org/wordprocessingml/2006/main" xmlns:w14="http://schemas.microsoft.com/office/word/2010/wordml" xmlns:w15="http://schemas.microsoft.com/office/word/2012/wordml" xmlns:wpg="http://schemas.microsoft.com/office/word/2010/wordprocessingGroup" xmlns:wpi="http://schemas.microsoft.com/office/word/2010/wordprocessingInk" xmlns:wne="http://schemas.microsoft.com/office/word/2006/wordml" xmlns:wps="http://schemas.microsoft.com/office/word/2010/wordprocessingShape" mc:Ignorable="w14 w15 wp14">
+<w:document xmlns:wpc="http://schemas.microsoft.com/office/word/2010/wordprocessingCanvas" xmlns:mc="http://schemas.openxmlformats.org/markup-compatibility/2006" xmlns:o="urn:schemas-microsoft-com:office:office" xmlns:r="http://schemas.openxmlformats.org/officeDocument/2006/relationships" xmlns:m="http://schemas.openxmlformats.org/officeDocument/2006/math" xmlns:v="urn:schemas-microsoft-com:vml" xmlns:wp14="http://schemas.microsoft.com/office/word/2010/wordprocessingDrawing" xmlns:wp="http://schemas.openxmlformats.org/drawingml/2006/wordprocessingDrawing" xmlns:w10="urn:schemas-microsoft-com:office:word" xmlns:w="http://schemas.openxmlformats.org/wordprocessingml/2006/main" xmlns:w14="http://schemas.microsoft.com/office/word/2010/wordml" xmlns:wpg="http://schemas.microsoft.com/office/word/2010/wordprocessingGroup" xmlns:wpi="http://schemas.microsoft.com/office/word/2010/wordprocessingInk" xmlns:wne="http://schemas.microsoft.com/office/word/2006/wordml" xmlns:wps="http://schemas.microsoft.com/office/word/2010/wordprocessingShape" mc:Ignorable="w14 wp14">
   <w:body>
     <w:p>
       <w:pPr>
-        <w:pStyle w:val="Heading1"/>
+        <w:pStyle w:val="1"/>
       </w:pPr>
       <w:r>
         <w:t>Web Services and Cloud</w:t>
@@ -226,6 +226,8 @@
       <w:r>
         <w:t xml:space="preserve"> (</w:t>
       </w:r>
+      <w:bookmarkStart w:id="0" w:name="OLE_LINK1"/>
+      <w:bookmarkStart w:id="1" w:name="OLE_LINK2"/>
       <w:r>
         <w:rPr>
           <w:b/>
@@ -267,9 +269,12 @@
         </w:rPr>
         <w:t>Closed</w:t>
       </w:r>
+      <w:bookmarkEnd w:id="0"/>
+      <w:bookmarkEnd w:id="1"/>
       <w:r>
         <w:t xml:space="preserve">), </w:t>
       </w:r>
+      <w:proofErr w:type="gramStart"/>
       <w:r>
         <w:rPr>
           <w:b/>
@@ -277,6 +282,7 @@
         </w:rPr>
         <w:t>author</w:t>
       </w:r>
+      <w:proofErr w:type="gramEnd"/>
       <w:r>
         <w:t xml:space="preserve"> (registered user, optional) and submit </w:t>
       </w:r>
@@ -333,7 +339,7 @@
     </w:p>
     <w:p>
       <w:pPr>
-        <w:pStyle w:val="Heading3"/>
+        <w:pStyle w:val="3"/>
       </w:pPr>
       <w:r>
         <w:t xml:space="preserve">Compile and Run the </w:t>
@@ -401,7 +407,7 @@
     </w:p>
     <w:p>
       <w:pPr>
-        <w:pStyle w:val="ListParagraph"/>
+        <w:pStyle w:val="ac"/>
         <w:numPr>
           <w:ilvl w:val="0"/>
           <w:numId w:val="8"/>
@@ -423,7 +429,7 @@
     </w:p>
     <w:p>
       <w:pPr>
-        <w:pStyle w:val="ListParagraph"/>
+        <w:pStyle w:val="ac"/>
         <w:numPr>
           <w:ilvl w:val="0"/>
           <w:numId w:val="8"/>
@@ -455,7 +461,7 @@
     </w:p>
     <w:p>
       <w:pPr>
-        <w:pStyle w:val="ListParagraph"/>
+        <w:pStyle w:val="ac"/>
         <w:numPr>
           <w:ilvl w:val="0"/>
           <w:numId w:val="8"/>
@@ -515,7 +521,7 @@
     </w:p>
     <w:p>
       <w:pPr>
-        <w:pStyle w:val="ListParagraph"/>
+        <w:pStyle w:val="ac"/>
         <w:numPr>
           <w:ilvl w:val="0"/>
           <w:numId w:val="8"/>
@@ -551,7 +557,7 @@
     </w:p>
     <w:p>
       <w:pPr>
-        <w:pStyle w:val="Heading3"/>
+        <w:pStyle w:val="3"/>
       </w:pPr>
       <w:r>
         <w:t xml:space="preserve">List All </w:t>
@@ -573,7 +579,7 @@
     </w:p>
     <w:tbl>
       <w:tblPr>
-        <w:tblStyle w:val="TableGrid"/>
+        <w:tblStyle w:val="af"/>
         <w:tblW w:w="10297" w:type="dxa"/>
         <w:tblInd w:w="108" w:type="dxa"/>
         <w:tblLayout w:type="fixed"/>
@@ -658,6 +664,7 @@
                 <w:bCs/>
               </w:rPr>
             </w:pPr>
+            <w:bookmarkStart w:id="2" w:name="OLE_LINK3"/>
             <w:r>
               <w:rPr>
                 <w:b w:val="0"/>
@@ -691,6 +698,7 @@
               </w:rPr>
               <w:t>, "DateCreated":"2015-04-18T09:57:30.587"}, {"Id":7, "Title":"app hangs", "Status":"Closed", "Author":"maria", "DateCreated":"2015-03-11T17:33:00"}]</w:t>
             </w:r>
+            <w:bookmarkEnd w:id="2"/>
           </w:p>
         </w:tc>
         <w:tc>
@@ -799,15 +807,27 @@
     </w:p>
     <w:p>
       <w:pPr>
-        <w:pStyle w:val="Heading3"/>
-      </w:pPr>
-      <w:r>
+        <w:pStyle w:val="3"/>
+        <w:rPr>
+          <w:highlight w:val="yellow"/>
+        </w:rPr>
+      </w:pPr>
+      <w:r>
+        <w:rPr>
+          <w:highlight w:val="yellow"/>
+        </w:rPr>
         <w:t xml:space="preserve">Get </w:t>
       </w:r>
       <w:r>
+        <w:rPr>
+          <w:highlight w:val="yellow"/>
+        </w:rPr>
         <w:t>Bug Details</w:t>
       </w:r>
       <w:r>
+        <w:rPr>
+          <w:highlight w:val="yellow"/>
+        </w:rPr>
         <w:t xml:space="preserve"> by ID</w:t>
       </w:r>
     </w:p>
@@ -830,7 +850,7 @@
     </w:p>
     <w:tbl>
       <w:tblPr>
-        <w:tblStyle w:val="TableGrid"/>
+        <w:tblStyle w:val="af"/>
         <w:tblW w:w="10297" w:type="dxa"/>
         <w:tblInd w:w="108" w:type="dxa"/>
         <w:tblLayout w:type="fixed"/>
@@ -1131,6 +1151,9 @@
             <w:r>
               <w:t xml:space="preserve"> </w:t>
             </w:r>
+            <w:bookmarkStart w:id="3" w:name="OLE_LINK4"/>
+            <w:bookmarkStart w:id="4" w:name="OLE_LINK5"/>
+            <w:bookmarkStart w:id="5" w:name="OLE_LINK6"/>
             <w:r>
               <w:rPr>
                 <w:rStyle w:val="CodeChar"/>
@@ -1197,6 +1220,9 @@
               </w:rPr>
               <w:t>Comments</w:t>
             </w:r>
+            <w:bookmarkEnd w:id="3"/>
+            <w:bookmarkEnd w:id="4"/>
+            <w:bookmarkEnd w:id="5"/>
             <w:r>
               <w:t xml:space="preserve"> </w:t>
             </w:r>
@@ -1219,6 +1245,7 @@
               <w:lastRenderedPageBreak/>
               <w:t xml:space="preserve">comment holds </w:t>
             </w:r>
+            <w:bookmarkStart w:id="6" w:name="OLE_LINK7"/>
             <w:r>
               <w:rPr>
                 <w:rStyle w:val="CodeChar"/>
@@ -1243,6 +1270,21 @@
               </w:rPr>
               <w:t>Author</w:t>
             </w:r>
+            <w:r>
+              <w:rPr>
+                <w:rStyle w:val="CodeChar"/>
+                <w:lang w:val="en-US"/>
+              </w:rPr>
+              <w:t xml:space="preserve"> and </w:t>
+            </w:r>
+            <w:r>
+              <w:rPr>
+                <w:rStyle w:val="CodeChar"/>
+                <w:lang w:val="en-US"/>
+              </w:rPr>
+              <w:t>DateCreated</w:t>
+            </w:r>
+            <w:bookmarkEnd w:id="6"/>
             <w:r>
               <w:t>. Sort the comments by date from the latest to the earliest.</w:t>
             </w:r>
@@ -1370,7 +1412,7 @@
     </w:p>
     <w:p>
       <w:pPr>
-        <w:pStyle w:val="Heading3"/>
+        <w:pStyle w:val="3"/>
       </w:pPr>
       <w:r>
         <w:t>Register User</w:t>
@@ -1434,7 +1476,7 @@
     </w:p>
     <w:tbl>
       <w:tblPr>
-        <w:tblStyle w:val="TableGrid"/>
+        <w:tblStyle w:val="af"/>
         <w:tblW w:w="10297" w:type="dxa"/>
         <w:tblInd w:w="108" w:type="dxa"/>
         <w:tblLayout w:type="fixed"/>
@@ -1890,7 +1932,7 @@
     </w:tbl>
     <w:p>
       <w:pPr>
-        <w:pStyle w:val="Heading3"/>
+        <w:pStyle w:val="3"/>
       </w:pPr>
       <w:r>
         <w:t>User Login</w:t>
@@ -1960,7 +2002,7 @@
     </w:p>
     <w:tbl>
       <w:tblPr>
-        <w:tblStyle w:val="TableGrid"/>
+        <w:tblStyle w:val="af"/>
         <w:tblW w:w="10297" w:type="dxa"/>
         <w:tblInd w:w="108" w:type="dxa"/>
         <w:tblLayout w:type="fixed"/>
@@ -2406,7 +2448,7 @@
     </w:tbl>
     <w:p>
       <w:pPr>
-        <w:pStyle w:val="Heading3"/>
+        <w:pStyle w:val="3"/>
       </w:pPr>
       <w:r>
         <w:t>Submit a New Bug</w:t>
@@ -2507,7 +2549,7 @@
     </w:p>
     <w:tbl>
       <w:tblPr>
-        <w:tblStyle w:val="TableGrid"/>
+        <w:tblStyle w:val="af"/>
         <w:tblW w:w="10297" w:type="dxa"/>
         <w:tblInd w:w="108" w:type="dxa"/>
         <w:tblLayout w:type="fixed"/>
@@ -2802,6 +2844,8 @@
                 <w:bCs/>
               </w:rPr>
             </w:pPr>
+            <w:bookmarkStart w:id="7" w:name="OLE_LINK10"/>
+            <w:bookmarkStart w:id="8" w:name="OLE_LINK11"/>
             <w:r>
               <w:rPr>
                 <w:b w:val="0"/>
@@ -2837,6 +2881,8 @@
               </w:rPr>
               <w:t>":"</w:t>
             </w:r>
+            <w:bookmarkStart w:id="9" w:name="OLE_LINK8"/>
+            <w:bookmarkStart w:id="10" w:name="OLE_LINK9"/>
             <w:r>
               <w:rPr>
                 <w:b w:val="0"/>
@@ -2844,6 +2890,8 @@
               </w:rPr>
               <w:t>Anonymous bug submitted.</w:t>
             </w:r>
+            <w:bookmarkEnd w:id="9"/>
+            <w:bookmarkEnd w:id="10"/>
             <w:r>
               <w:rPr>
                 <w:b w:val="0"/>
@@ -2851,6 +2899,8 @@
               </w:rPr>
               <w:t>"}</w:t>
             </w:r>
+            <w:bookmarkEnd w:id="7"/>
+            <w:bookmarkEnd w:id="8"/>
           </w:p>
         </w:tc>
         <w:tc>
@@ -3003,6 +3053,7 @@
                 <w:bCs/>
               </w:rPr>
             </w:pPr>
+            <w:bookmarkStart w:id="11" w:name="OLE_LINK12"/>
             <w:r>
               <w:rPr>
                 <w:b w:val="0"/>
@@ -3073,6 +3124,7 @@
               </w:rPr>
               <w:t>"}</w:t>
             </w:r>
+            <w:bookmarkEnd w:id="11"/>
           </w:p>
         </w:tc>
         <w:tc>
@@ -3224,7 +3276,7 @@
     </w:p>
     <w:p>
       <w:pPr>
-        <w:pStyle w:val="Heading3"/>
+        <w:pStyle w:val="3"/>
       </w:pPr>
       <w:r>
         <w:t xml:space="preserve">Edit Existing </w:t>
@@ -3321,7 +3373,7 @@
     </w:p>
     <w:tbl>
       <w:tblPr>
-        <w:tblStyle w:val="TableGrid"/>
+        <w:tblStyle w:val="af"/>
         <w:tblW w:w="10297" w:type="dxa"/>
         <w:tblInd w:w="108" w:type="dxa"/>
         <w:tblLayout w:type="fixed"/>
@@ -3644,6 +3696,8 @@
                 <w:bCs/>
               </w:rPr>
             </w:pPr>
+            <w:bookmarkStart w:id="12" w:name="OLE_LINK13"/>
+            <w:bookmarkStart w:id="13" w:name="OLE_LINK14"/>
             <w:r>
               <w:rPr>
                 <w:b w:val="0"/>
@@ -3658,6 +3712,8 @@
               </w:rPr>
               <w:t xml:space="preserve"> patched."}</w:t>
             </w:r>
+            <w:bookmarkEnd w:id="12"/>
+            <w:bookmarkEnd w:id="13"/>
           </w:p>
         </w:tc>
         <w:tc>
@@ -3843,19 +3899,22 @@
               <w:t xml:space="preserve">Returned </w:t>
             </w:r>
             <w:r>
-              <w:t xml:space="preserve">in case of missing or invalid </w:t>
-            </w:r>
-            <w:r>
-              <w:t>bug</w:t>
-            </w:r>
-            <w:r>
-              <w:t xml:space="preserve"> data (e.g. empty </w:t>
-            </w:r>
-            <w:r>
-              <w:t>bug title</w:t>
-            </w:r>
-            <w:r>
-              <w:t>)</w:t>
+              <w:t xml:space="preserve">in case of </w:t>
+            </w:r>
+            <w:r>
+              <w:t>empty request body</w:t>
+            </w:r>
+            <w:r>
+              <w:t xml:space="preserve"> or empty title (</w:t>
+            </w:r>
+            <w:r>
+              <w:t xml:space="preserve">"", </w:t>
+            </w:r>
+            <w:r>
+              <w:t>not null)</w:t>
+            </w:r>
+            <w:r>
+              <w:t xml:space="preserve"> or invalid status</w:t>
             </w:r>
             <w:r>
               <w:t>.</w:t>
@@ -3878,7 +3937,7 @@
     </w:p>
     <w:p>
       <w:pPr>
-        <w:pStyle w:val="Heading3"/>
+        <w:pStyle w:val="3"/>
       </w:pPr>
       <w:r>
         <w:t xml:space="preserve">Delete </w:t>
@@ -3915,7 +3974,7 @@
     </w:p>
     <w:tbl>
       <w:tblPr>
-        <w:tblStyle w:val="TableGrid"/>
+        <w:tblStyle w:val="af"/>
         <w:tblW w:w="10297" w:type="dxa"/>
         <w:tblInd w:w="108" w:type="dxa"/>
         <w:tblLayout w:type="fixed"/>
@@ -4270,7 +4329,7 @@
     </w:p>
     <w:p>
       <w:pPr>
-        <w:pStyle w:val="Heading3"/>
+        <w:pStyle w:val="3"/>
       </w:pPr>
       <w:r>
         <w:t>List Bugs by Filter</w:t>
@@ -4372,7 +4431,7 @@
     </w:p>
     <w:tbl>
       <w:tblPr>
-        <w:tblStyle w:val="TableGrid"/>
+        <w:tblStyle w:val="af"/>
         <w:tblW w:w="10297" w:type="dxa"/>
         <w:tblInd w:w="108" w:type="dxa"/>
         <w:tblLayout w:type="fixed"/>
@@ -4743,6 +4802,7 @@
             <w:r>
               <w:t xml:space="preserve">Returns the list of bugs sorted by date from the latest to the earliest as JSON array. Each bug holds </w:t>
             </w:r>
+            <w:bookmarkStart w:id="14" w:name="OLE_LINK25"/>
             <w:r>
               <w:rPr>
                 <w:rStyle w:val="CodeChar"/>
@@ -4786,6 +4846,7 @@
               </w:rPr>
               <w:t>DateCreated</w:t>
             </w:r>
+            <w:bookmarkEnd w:id="14"/>
             <w:r>
               <w:t>.</w:t>
             </w:r>
@@ -4807,7 +4868,7 @@
     </w:p>
     <w:p>
       <w:pPr>
-        <w:pStyle w:val="Heading3"/>
+        <w:pStyle w:val="3"/>
       </w:pPr>
       <w:r>
         <w:t xml:space="preserve">Get </w:t>
@@ -4835,7 +4896,7 @@
     </w:p>
     <w:tbl>
       <w:tblPr>
-        <w:tblStyle w:val="TableGrid"/>
+        <w:tblStyle w:val="af"/>
         <w:tblW w:w="10297" w:type="dxa"/>
         <w:tblInd w:w="108" w:type="dxa"/>
         <w:tblLayout w:type="fixed"/>
@@ -4889,9 +4950,13 @@
             <w:r>
               <w:t>api/</w:t>
             </w:r>
+            <w:bookmarkStart w:id="15" w:name="OLE_LINK15"/>
+            <w:bookmarkStart w:id="16" w:name="OLE_LINK16"/>
             <w:r>
               <w:t>comments</w:t>
             </w:r>
+            <w:bookmarkEnd w:id="15"/>
+            <w:bookmarkEnd w:id="16"/>
           </w:p>
         </w:tc>
       </w:tr>
@@ -4976,6 +5041,8 @@
             <w:r>
               <w:t xml:space="preserve"> holds </w:t>
             </w:r>
+            <w:bookmarkStart w:id="17" w:name="OLE_LINK17"/>
+            <w:bookmarkStart w:id="18" w:name="OLE_LINK18"/>
             <w:r>
               <w:rPr>
                 <w:rStyle w:val="CodeChar"/>
@@ -5028,6 +5095,8 @@
               </w:rPr>
               <w:t>BugTitle</w:t>
             </w:r>
+            <w:bookmarkEnd w:id="17"/>
+            <w:bookmarkEnd w:id="18"/>
             <w:r>
               <w:t xml:space="preserve">. Anonymous </w:t>
             </w:r>
@@ -5072,7 +5141,7 @@
     </w:p>
     <w:p>
       <w:pPr>
-        <w:pStyle w:val="Heading3"/>
+        <w:pStyle w:val="3"/>
       </w:pPr>
       <w:r>
         <w:t xml:space="preserve">Get </w:t>
@@ -5088,7 +5157,7 @@
     </w:p>
     <w:tbl>
       <w:tblPr>
-        <w:tblStyle w:val="TableGrid"/>
+        <w:tblStyle w:val="af"/>
         <w:tblW w:w="10297" w:type="dxa"/>
         <w:tblInd w:w="108" w:type="dxa"/>
         <w:tblLayout w:type="fixed"/>
@@ -5279,8 +5348,15 @@
               <w:t xml:space="preserve">for the specified bug </w:t>
             </w:r>
             <w:r>
-              <w:t xml:space="preserve">ordered descending by date as JSON array. Each comment holds </w:t>
-            </w:r>
+              <w:t>ordered d</w:t>
+            </w:r>
+            <w:bookmarkStart w:id="19" w:name="_GoBack"/>
+            <w:bookmarkEnd w:id="19"/>
+            <w:r>
+              <w:t xml:space="preserve">escending by date as JSON array. Each comment holds </w:t>
+            </w:r>
+            <w:bookmarkStart w:id="20" w:name="OLE_LINK19"/>
+            <w:bookmarkStart w:id="21" w:name="OLE_LINK20"/>
             <w:r>
               <w:rPr>
                 <w:rStyle w:val="CodeChar"/>
@@ -5318,6 +5394,8 @@
               </w:rPr>
               <w:t>DateCreated</w:t>
             </w:r>
+            <w:bookmarkEnd w:id="20"/>
+            <w:bookmarkEnd w:id="21"/>
             <w:r>
               <w:t xml:space="preserve">. Anonymous comments hold </w:t>
             </w:r>
@@ -5442,7 +5520,7 @@
     </w:p>
     <w:p>
       <w:pPr>
-        <w:pStyle w:val="Heading3"/>
+        <w:pStyle w:val="3"/>
       </w:pPr>
       <w:r>
         <w:t>Add a Comment for Given Bug</w:t>
@@ -5505,7 +5583,7 @@
     </w:p>
     <w:tbl>
       <w:tblPr>
-        <w:tblStyle w:val="TableGrid"/>
+        <w:tblStyle w:val="af"/>
         <w:tblW w:w="10297" w:type="dxa"/>
         <w:tblInd w:w="108" w:type="dxa"/>
         <w:tblLayout w:type="fixed"/>
@@ -5779,7 +5857,25 @@
                 <w:b w:val="0"/>
                 <w:bCs/>
               </w:rPr>
-              <w:t>{"Id":21,"Message":"Added anonymous comment for bug #1"}</w:t>
+              <w:t>{"Id":21,"Message":"</w:t>
+            </w:r>
+            <w:bookmarkStart w:id="22" w:name="OLE_LINK21"/>
+            <w:bookmarkStart w:id="23" w:name="OLE_LINK22"/>
+            <w:r>
+              <w:rPr>
+                <w:b w:val="0"/>
+                <w:bCs/>
+              </w:rPr>
+              <w:t>Added anonymous comment for bug #1</w:t>
+            </w:r>
+            <w:bookmarkEnd w:id="22"/>
+            <w:bookmarkEnd w:id="23"/>
+            <w:r>
+              <w:rPr>
+                <w:b w:val="0"/>
+                <w:bCs/>
+              </w:rPr>
+              <w:t>"}</w:t>
             </w:r>
           </w:p>
         </w:tc>
@@ -5920,7 +6016,16 @@
                 <w:b w:val="0"/>
                 <w:bCs/>
               </w:rPr>
-              <w:t xml:space="preserve">"User comment </w:t>
+              <w:t>"</w:t>
+            </w:r>
+            <w:bookmarkStart w:id="24" w:name="OLE_LINK23"/>
+            <w:bookmarkStart w:id="25" w:name="OLE_LINK24"/>
+            <w:r>
+              <w:rPr>
+                <w:b w:val="0"/>
+                <w:bCs/>
+              </w:rPr>
+              <w:t xml:space="preserve">User comment </w:t>
             </w:r>
             <w:r>
               <w:rPr>
@@ -5934,7 +6039,16 @@
                 <w:b w:val="0"/>
                 <w:bCs/>
               </w:rPr>
-              <w:t>for bug #1"}</w:t>
+              <w:t>for bug #1</w:t>
+            </w:r>
+            <w:bookmarkEnd w:id="24"/>
+            <w:bookmarkEnd w:id="25"/>
+            <w:r>
+              <w:rPr>
+                <w:b w:val="0"/>
+                <w:bCs/>
+              </w:rPr>
+              <w:t>"}</w:t>
             </w:r>
           </w:p>
         </w:tc>
@@ -6169,7 +6283,7 @@
     </w:p>
     <w:p>
       <w:pPr>
-        <w:pStyle w:val="Heading3"/>
+        <w:pStyle w:val="3"/>
       </w:pPr>
       <w:r>
         <w:t>Write Integration Tests for "</w:t>
@@ -6182,6 +6296,7 @@
       </w:r>
     </w:p>
     <w:p>
+      <w:proofErr w:type="gramStart"/>
       <w:r>
         <w:t xml:space="preserve">Write </w:t>
       </w:r>
@@ -6203,7 +6318,11 @@
         <w:t>Get Bug Comments</w:t>
       </w:r>
       <w:r>
-        <w:t xml:space="preserve">" REST service. Ensure you cover all interesting cases. Put your tests in a new </w:t>
+        <w:t>" REST service.</w:t>
+      </w:r>
+      <w:proofErr w:type="gramEnd"/>
+      <w:r>
+        <w:t xml:space="preserve"> Ensure you cover all interesting cases. Put your tests in a new </w:t>
       </w:r>
       <w:r>
         <w:t xml:space="preserve">class called </w:t>
@@ -6255,20 +6374,16 @@
     </w:p>
     <w:p>
       <w:pPr>
-        <w:pStyle w:val="Heading3"/>
+        <w:pStyle w:val="3"/>
       </w:pPr>
       <w:r>
         <w:t>Repository and Unit of Work</w:t>
       </w:r>
     </w:p>
     <w:p>
-      <w:r>
-        <w:t>Before m</w:t>
-      </w:r>
-      <w:bookmarkStart w:id="0" w:name="_GoBack"/>
-      <w:bookmarkEnd w:id="0"/>
-      <w:r>
-        <w:t xml:space="preserve">odifying your project first </w:t>
+      <w:proofErr w:type="gramStart"/>
+      <w:r>
+        <w:t xml:space="preserve">Before modifying your project first </w:t>
       </w:r>
       <w:r>
         <w:rPr>
@@ -6280,6 +6395,7 @@
       <w:r>
         <w:t>.</w:t>
       </w:r>
+      <w:proofErr w:type="gramEnd"/>
     </w:p>
     <w:p>
       <w:r>
@@ -6354,7 +6470,7 @@
     </w:p>
     <w:p>
       <w:pPr>
-        <w:pStyle w:val="Heading3"/>
+        <w:pStyle w:val="3"/>
       </w:pPr>
       <w:r>
         <w:lastRenderedPageBreak/>
@@ -6480,7 +6596,7 @@
     </w:p>
     <w:p>
       <w:pPr>
-        <w:pStyle w:val="Heading2"/>
+        <w:pStyle w:val="2"/>
       </w:pPr>
       <w:r>
         <w:t>Exam</w:t>
@@ -6546,8 +6662,8 @@
       </w:pPr>
     </w:p>
     <w:sectPr>
-      <w:headerReference w:type="default" r:id="rId8"/>
-      <w:footerReference w:type="default" r:id="rId9"/>
+      <w:headerReference w:type="default" r:id="rId9"/>
+      <w:footerReference w:type="default" r:id="rId10"/>
       <w:pgSz w:w="11909" w:h="16834" w:code="9"/>
       <w:pgMar w:top="567" w:right="737" w:bottom="1077" w:left="737" w:header="567" w:footer="432" w:gutter="0"/>
       <w:cols w:space="720"/>
@@ -6558,7 +6674,7 @@
 </file>
 
 <file path=word/endnotes.xml><?xml version="1.0" encoding="utf-8"?>
-<w:endnotes xmlns:wpc="http://schemas.microsoft.com/office/word/2010/wordprocessingCanvas" xmlns:mc="http://schemas.openxmlformats.org/markup-compatibility/2006" xmlns:o="urn:schemas-microsoft-com:office:office" xmlns:r="http://schemas.openxmlformats.org/officeDocument/2006/relationships" xmlns:m="http://schemas.openxmlformats.org/officeDocument/2006/math" xmlns:v="urn:schemas-microsoft-com:vml" xmlns:wp14="http://schemas.microsoft.com/office/word/2010/wordprocessingDrawing" xmlns:wp="http://schemas.openxmlformats.org/drawingml/2006/wordprocessingDrawing" xmlns:w10="urn:schemas-microsoft-com:office:word" xmlns:w="http://schemas.openxmlformats.org/wordprocessingml/2006/main" xmlns:w14="http://schemas.microsoft.com/office/word/2010/wordml" xmlns:w15="http://schemas.microsoft.com/office/word/2012/wordml" xmlns:wpg="http://schemas.microsoft.com/office/word/2010/wordprocessingGroup" xmlns:wpi="http://schemas.microsoft.com/office/word/2010/wordprocessingInk" xmlns:wne="http://schemas.microsoft.com/office/word/2006/wordml" xmlns:wps="http://schemas.microsoft.com/office/word/2010/wordprocessingShape" mc:Ignorable="w14 w15 wp14">
+<w:endnotes xmlns:wpc="http://schemas.microsoft.com/office/word/2010/wordprocessingCanvas" xmlns:mc="http://schemas.openxmlformats.org/markup-compatibility/2006" xmlns:o="urn:schemas-microsoft-com:office:office" xmlns:r="http://schemas.openxmlformats.org/officeDocument/2006/relationships" xmlns:m="http://schemas.openxmlformats.org/officeDocument/2006/math" xmlns:v="urn:schemas-microsoft-com:vml" xmlns:wp14="http://schemas.microsoft.com/office/word/2010/wordprocessingDrawing" xmlns:wp="http://schemas.openxmlformats.org/drawingml/2006/wordprocessingDrawing" xmlns:w10="urn:schemas-microsoft-com:office:word" xmlns:w="http://schemas.openxmlformats.org/wordprocessingml/2006/main" xmlns:w14="http://schemas.microsoft.com/office/word/2010/wordml" xmlns:wpg="http://schemas.microsoft.com/office/word/2010/wordprocessingGroup" xmlns:wpi="http://schemas.microsoft.com/office/word/2010/wordprocessingInk" xmlns:wne="http://schemas.microsoft.com/office/word/2006/wordml" xmlns:wps="http://schemas.microsoft.com/office/word/2010/wordprocessingShape" mc:Ignorable="w14 wp14">
   <w:endnote w:type="separator" w:id="-1">
     <w:p>
       <w:pPr>
@@ -6583,15 +6699,15 @@
 </file>
 
 <file path=word/footer1.xml><?xml version="1.0" encoding="utf-8"?>
-<w:ftr xmlns:wpc="http://schemas.microsoft.com/office/word/2010/wordprocessingCanvas" xmlns:mc="http://schemas.openxmlformats.org/markup-compatibility/2006" xmlns:o="urn:schemas-microsoft-com:office:office" xmlns:r="http://schemas.openxmlformats.org/officeDocument/2006/relationships" xmlns:m="http://schemas.openxmlformats.org/officeDocument/2006/math" xmlns:v="urn:schemas-microsoft-com:vml" xmlns:wp14="http://schemas.microsoft.com/office/word/2010/wordprocessingDrawing" xmlns:wp="http://schemas.openxmlformats.org/drawingml/2006/wordprocessingDrawing" xmlns:w10="urn:schemas-microsoft-com:office:word" xmlns:w="http://schemas.openxmlformats.org/wordprocessingml/2006/main" xmlns:w14="http://schemas.microsoft.com/office/word/2010/wordml" xmlns:w15="http://schemas.microsoft.com/office/word/2012/wordml" xmlns:wpg="http://schemas.microsoft.com/office/word/2010/wordprocessingGroup" xmlns:wpi="http://schemas.microsoft.com/office/word/2010/wordprocessingInk" xmlns:wne="http://schemas.microsoft.com/office/word/2006/wordml" xmlns:wps="http://schemas.microsoft.com/office/word/2010/wordprocessingShape" mc:Ignorable="w14 w15 wp14">
+<w:ftr xmlns:wpc="http://schemas.microsoft.com/office/word/2010/wordprocessingCanvas" xmlns:mc="http://schemas.openxmlformats.org/markup-compatibility/2006" xmlns:o="urn:schemas-microsoft-com:office:office" xmlns:r="http://schemas.openxmlformats.org/officeDocument/2006/relationships" xmlns:m="http://schemas.openxmlformats.org/officeDocument/2006/math" xmlns:v="urn:schemas-microsoft-com:vml" xmlns:wp14="http://schemas.microsoft.com/office/word/2010/wordprocessingDrawing" xmlns:wp="http://schemas.openxmlformats.org/drawingml/2006/wordprocessingDrawing" xmlns:w10="urn:schemas-microsoft-com:office:word" xmlns:w="http://schemas.openxmlformats.org/wordprocessingml/2006/main" xmlns:w14="http://schemas.microsoft.com/office/word/2010/wordml" xmlns:wpg="http://schemas.microsoft.com/office/word/2010/wordprocessingGroup" xmlns:wpi="http://schemas.microsoft.com/office/word/2010/wordprocessingInk" xmlns:wne="http://schemas.microsoft.com/office/word/2006/wordml" xmlns:wps="http://schemas.microsoft.com/office/word/2010/wordprocessingShape" mc:Ignorable="w14 wp14">
   <w:p>
     <w:pPr>
-      <w:pStyle w:val="Footer"/>
+      <w:pStyle w:val="a5"/>
     </w:pPr>
     <w:r>
       <w:rPr>
         <w:noProof/>
-        <w:lang w:val="en-GB" w:eastAsia="en-GB"/>
+        <w:lang w:val="bg-BG" w:eastAsia="bg-BG"/>
       </w:rPr>
       <mc:AlternateContent>
         <mc:Choice Requires="wps">
@@ -6675,7 +6791,7 @@
             </wp:anchor>
           </w:drawing>
         </mc:Choice>
-        <mc:Fallback>
+        <mc:Fallback xmlns:w15="http://schemas.microsoft.com/office/word/2012/wordml">
           <w:pict>
             <v:shapetype w14:anchorId="4BF30908" id="_x0000_t202" coordsize="21600,21600" o:spt="202" path="m,l,21600r21600,l21600,xe">
               <v:stroke joinstyle="miter"/>
@@ -6706,7 +6822,7 @@
     <w:r>
       <w:rPr>
         <w:noProof/>
-        <w:lang w:val="en-GB" w:eastAsia="en-GB"/>
+        <w:lang w:val="bg-BG" w:eastAsia="bg-BG"/>
       </w:rPr>
       <mc:AlternateContent>
         <mc:Choice Requires="wps">
@@ -6801,7 +6917,7 @@
                               <w:sz w:val="18"/>
                               <w:szCs w:val="18"/>
                             </w:rPr>
-                            <w:t>3</w:t>
+                            <w:t>5</w:t>
                           </w:r>
                           <w:r>
                             <w:rPr>
@@ -6876,7 +6992,11 @@
         </mc:Choice>
         <mc:Fallback>
           <w:pict>
-            <v:shape w14:anchorId="4E4E9DDB" id="Text Box 3" o:spid="_x0000_s1027" type="#_x0000_t202" style="position:absolute;margin-left:446.5pt;margin-top:33.55pt;width:70.9pt;height:15.95pt;z-index:251663360;visibility:visible;mso-wrap-style:square;mso-width-percent:0;mso-height-percent:0;mso-wrap-distance-left:9pt;mso-wrap-distance-top:0;mso-wrap-distance-right:9pt;mso-wrap-distance-bottom:0;mso-position-horizontal:absolute;mso-position-horizontal-relative:text;mso-position-vertical:absolute;mso-position-vertical-relative:text;mso-width-percent:0;mso-height-percent:0;mso-width-relative:margin;mso-height-relative:margin;v-text-anchor:middle" o:gfxdata="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" filled="f" stroked="f" strokeweight=".5pt">
+            <v:shapetype id="_x0000_t202" coordsize="21600,21600" o:spt="202" path="m,l,21600r21600,l21600,xe">
+              <v:stroke joinstyle="miter"/>
+              <v:path gradientshapeok="t" o:connecttype="rect"/>
+            </v:shapetype>
+            <v:shape id="Text Box 3" o:spid="_x0000_s1027" type="#_x0000_t202" style="position:absolute;margin-left:446.5pt;margin-top:33.55pt;width:70.9pt;height:15.95pt;z-index:251663360;visibility:visible;mso-wrap-style:square;mso-width-percent:0;mso-height-percent:0;mso-wrap-distance-left:9pt;mso-wrap-distance-top:0;mso-wrap-distance-right:9pt;mso-wrap-distance-bottom:0;mso-position-horizontal:absolute;mso-position-horizontal-relative:text;mso-position-vertical:absolute;mso-position-vertical-relative:text;mso-width-percent:0;mso-height-percent:0;mso-width-relative:margin;mso-height-relative:margin;v-text-anchor:middle" o:gfxdata="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" filled="f" stroked="f" strokeweight=".5pt">
               <v:textbox inset="0,0,0,0">
                 <w:txbxContent>
                   <w:p>
@@ -6922,7 +7042,7 @@
                         <w:sz w:val="18"/>
                         <w:szCs w:val="18"/>
                       </w:rPr>
-                      <w:t>3</w:t>
+                      <w:t>5</w:t>
                     </w:r>
                     <w:r>
                       <w:rPr>
@@ -6988,7 +7108,7 @@
         <w:noProof/>
         <w:sz w:val="24"/>
         <w:szCs w:val="24"/>
-        <w:lang w:val="en-GB" w:eastAsia="en-GB"/>
+        <w:lang w:val="bg-BG" w:eastAsia="bg-BG"/>
       </w:rPr>
       <mc:AlternateContent>
         <mc:Choice Requires="wps">
@@ -7050,7 +7170,7 @@
                           <w:hyperlink r:id="rId1" w:history="1">
                             <w:r>
                               <w:rPr>
-                                <w:rStyle w:val="Hyperlink"/>
+                                <w:rStyle w:val="a9"/>
                                 <w:sz w:val="19"/>
                                 <w:szCs w:val="19"/>
                               </w:rPr>
@@ -7082,7 +7202,7 @@
                           <w:hyperlink r:id="rId2" w:history="1">
                             <w:r>
                               <w:rPr>
-                                <w:rStyle w:val="Hyperlink"/>
+                                <w:rStyle w:val="a9"/>
                                 <w:sz w:val="19"/>
                                 <w:szCs w:val="19"/>
                               </w:rPr>
@@ -7111,7 +7231,7 @@
                               <w:noProof/>
                               <w:sz w:val="20"/>
                               <w:szCs w:val="20"/>
-                              <w:lang w:val="en-GB" w:eastAsia="en-GB"/>
+                              <w:lang w:val="bg-BG" w:eastAsia="bg-BG"/>
                             </w:rPr>
                             <w:drawing>
                               <wp:inline distT="0" distB="0" distL="0" distR="0" wp14:anchorId="6AE4B92C" wp14:editId="63A0AA58">
@@ -7163,7 +7283,7 @@
                               <w:noProof/>
                               <w:sz w:val="20"/>
                               <w:szCs w:val="20"/>
-                              <w:lang w:val="en-GB" w:eastAsia="en-GB"/>
+                              <w:lang w:val="bg-BG" w:eastAsia="bg-BG"/>
                             </w:rPr>
                             <w:drawing>
                               <wp:inline distT="0" distB="0" distL="0" distR="0" wp14:anchorId="25B3D866" wp14:editId="7F818024">
@@ -7215,7 +7335,7 @@
                               <w:noProof/>
                               <w:sz w:val="20"/>
                               <w:szCs w:val="20"/>
-                              <w:lang w:val="en-GB" w:eastAsia="en-GB"/>
+                              <w:lang w:val="bg-BG" w:eastAsia="bg-BG"/>
                             </w:rPr>
                             <w:drawing>
                               <wp:inline distT="0" distB="0" distL="0" distR="0" wp14:anchorId="261DE309" wp14:editId="639B90C8">
@@ -7267,7 +7387,7 @@
                               <w:noProof/>
                               <w:sz w:val="20"/>
                               <w:szCs w:val="20"/>
-                              <w:lang w:val="en-GB" w:eastAsia="en-GB"/>
+                              <w:lang w:val="bg-BG" w:eastAsia="bg-BG"/>
                             </w:rPr>
                             <w:drawing>
                               <wp:inline distT="0" distB="0" distL="0" distR="0" wp14:anchorId="620E318E" wp14:editId="558FF9D0">
@@ -7319,7 +7439,7 @@
                               <w:noProof/>
                               <w:sz w:val="20"/>
                               <w:szCs w:val="20"/>
-                              <w:lang w:val="en-GB" w:eastAsia="en-GB"/>
+                              <w:lang w:val="bg-BG" w:eastAsia="bg-BG"/>
                             </w:rPr>
                             <w:drawing>
                               <wp:inline distT="0" distB="0" distL="0" distR="0" wp14:anchorId="0F6F899E" wp14:editId="44FF18D6">
@@ -7371,7 +7491,7 @@
                               <w:noProof/>
                               <w:sz w:val="20"/>
                               <w:szCs w:val="20"/>
-                              <w:lang w:val="en-GB" w:eastAsia="en-GB"/>
+                              <w:lang w:val="bg-BG" w:eastAsia="bg-BG"/>
                             </w:rPr>
                             <w:drawing>
                               <wp:inline distT="0" distB="0" distL="0" distR="0" wp14:anchorId="0968AA8E" wp14:editId="0F63B0C7">
@@ -7423,7 +7543,7 @@
                               <w:noProof/>
                               <w:sz w:val="20"/>
                               <w:szCs w:val="20"/>
-                              <w:lang w:val="en-GB" w:eastAsia="en-GB"/>
+                              <w:lang w:val="bg-BG" w:eastAsia="bg-BG"/>
                             </w:rPr>
                             <w:drawing>
                               <wp:inline distT="0" distB="0" distL="0" distR="0" wp14:anchorId="7E8175B1" wp14:editId="478CF85E">
@@ -7475,7 +7595,7 @@
                               <w:noProof/>
                               <w:sz w:val="20"/>
                               <w:szCs w:val="20"/>
-                              <w:lang w:val="en-GB" w:eastAsia="en-GB"/>
+                              <w:lang w:val="bg-BG" w:eastAsia="bg-BG"/>
                             </w:rPr>
                             <w:drawing>
                               <wp:inline distT="0" distB="0" distL="0" distR="0" wp14:anchorId="06210BBD" wp14:editId="3CCC001E">
@@ -7527,7 +7647,7 @@
                               <w:noProof/>
                               <w:sz w:val="20"/>
                               <w:szCs w:val="20"/>
-                              <w:lang w:val="en-GB" w:eastAsia="en-GB"/>
+                              <w:lang w:val="bg-BG" w:eastAsia="bg-BG"/>
                             </w:rPr>
                             <w:drawing>
                               <wp:inline distT="0" distB="0" distL="0" distR="0" wp14:anchorId="792D4A0C" wp14:editId="597EB5AE">
@@ -7579,7 +7699,7 @@
                               <w:noProof/>
                               <w:sz w:val="20"/>
                               <w:szCs w:val="20"/>
-                              <w:lang w:val="en-GB" w:eastAsia="en-GB"/>
+                              <w:lang w:val="bg-BG" w:eastAsia="bg-BG"/>
                             </w:rPr>
                             <w:drawing>
                               <wp:inline distT="0" distB="0" distL="0" distR="0" wp14:anchorId="6D0CAFD9" wp14:editId="1AC2F74B">
@@ -7637,7 +7757,7 @@
             </wp:anchor>
           </w:drawing>
         </mc:Choice>
-        <mc:Fallback>
+        <mc:Fallback xmlns:w15="http://schemas.microsoft.com/office/word/2012/wordml">
           <w:pict>
             <v:shape w14:anchorId="6C190ED1" id="Text Box 17" o:spid="_x0000_s1028" type="#_x0000_t202" style="position:absolute;margin-left:124.2pt;margin-top:13.9pt;width:396.3pt;height:40.45pt;z-index:251659264;visibility:visible;mso-wrap-style:square;mso-width-percent:0;mso-height-percent:0;mso-wrap-distance-left:9pt;mso-wrap-distance-top:3.6pt;mso-wrap-distance-right:9pt;mso-wrap-distance-bottom:3.6pt;mso-position-horizontal:absolute;mso-position-horizontal-relative:text;mso-position-vertical:absolute;mso-position-vertical-relative:text;mso-width-percent:0;mso-height-percent:0;mso-width-relative:margin;mso-height-relative:margin;v-text-anchor:top" o:gfxdata="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" filled="f" stroked="f">
               <v:textbox inset=".5mm,1.2mm,.5mm,.5mm">
@@ -7728,7 +7848,7 @@
                           <wp:extent cx="200025" cy="200025"/>
                           <wp:effectExtent l="0" t="0" r="9525" b="9525"/>
                           <wp:docPr id="6" name="Picture 6" title="Software University">
-                            <a:hlinkClick xmlns:a="http://schemas.openxmlformats.org/drawingml/2006/main" r:id="rId3"/>
+                            <a:hlinkClick xmlns:a="http://schemas.openxmlformats.org/drawingml/2006/main" r:id="rId24"/>
                           </wp:docPr>
                           <wp:cNvGraphicFramePr/>
                           <a:graphic xmlns:a="http://schemas.openxmlformats.org/drawingml/2006/main">
@@ -7736,12 +7856,12 @@
                               <pic:pic xmlns:pic="http://schemas.openxmlformats.org/drawingml/2006/picture">
                                 <pic:nvPicPr>
                                   <pic:cNvPr id="93" name="Picture 3" title="Software University">
-                                    <a:hlinkClick r:id="rId3"/>
+                                    <a:hlinkClick r:id="rId24"/>
                                   </pic:cNvPr>
                                   <pic:cNvPicPr/>
                                 </pic:nvPicPr>
                                 <pic:blipFill>
-                                  <a:blip r:embed="rId4"/>
+                                  <a:blip r:embed="rId25"/>
                                   <a:stretch>
                                     <a:fillRect/>
                                   </a:stretch>
@@ -7780,7 +7900,7 @@
                           <wp:extent cx="200025" cy="200025"/>
                           <wp:effectExtent l="0" t="0" r="9525" b="9525"/>
                           <wp:docPr id="7" name="Picture 7" title="Software University Foundation">
-                            <a:hlinkClick xmlns:a="http://schemas.openxmlformats.org/drawingml/2006/main" r:id="rId1"/>
+                            <a:hlinkClick xmlns:a="http://schemas.openxmlformats.org/drawingml/2006/main" r:id="rId26"/>
                           </wp:docPr>
                           <wp:cNvGraphicFramePr/>
                           <a:graphic xmlns:a="http://schemas.openxmlformats.org/drawingml/2006/main">
@@ -7788,12 +7908,12 @@
                               <pic:pic xmlns:pic="http://schemas.openxmlformats.org/drawingml/2006/picture">
                                 <pic:nvPicPr>
                                   <pic:cNvPr id="94" name="Picture 4" title="Software University Foundation">
-                                    <a:hlinkClick r:id="rId1"/>
+                                    <a:hlinkClick r:id="rId26"/>
                                   </pic:cNvPr>
                                   <pic:cNvPicPr/>
                                 </pic:nvPicPr>
                                 <pic:blipFill>
-                                  <a:blip r:embed="rId5"/>
+                                  <a:blip r:embed="rId27"/>
                                   <a:stretch>
                                     <a:fillRect/>
                                   </a:stretch>
@@ -7832,7 +7952,7 @@
                           <wp:extent cx="200025" cy="200025"/>
                           <wp:effectExtent l="0" t="0" r="9525" b="9525"/>
                           <wp:docPr id="8" name="Picture 8" title="Software University @ Facebook">
-                            <a:hlinkClick xmlns:a="http://schemas.openxmlformats.org/drawingml/2006/main" r:id="rId6"/>
+                            <a:hlinkClick xmlns:a="http://schemas.openxmlformats.org/drawingml/2006/main" r:id="rId28"/>
                           </wp:docPr>
                           <wp:cNvGraphicFramePr/>
                           <a:graphic xmlns:a="http://schemas.openxmlformats.org/drawingml/2006/main">
@@ -7840,12 +7960,12 @@
                               <pic:pic xmlns:pic="http://schemas.openxmlformats.org/drawingml/2006/picture">
                                 <pic:nvPicPr>
                                   <pic:cNvPr id="95" name="Picture 11" title="Software University @ Facebook">
-                                    <a:hlinkClick r:id="rId6"/>
+                                    <a:hlinkClick r:id="rId28"/>
                                   </pic:cNvPr>
                                   <pic:cNvPicPr/>
                                 </pic:nvPicPr>
                                 <pic:blipFill>
-                                  <a:blip r:embed="rId7"/>
+                                  <a:blip r:embed="rId29"/>
                                   <a:stretch>
                                     <a:fillRect/>
                                   </a:stretch>
@@ -7884,7 +8004,7 @@
                           <wp:extent cx="200025" cy="200025"/>
                           <wp:effectExtent l="0" t="0" r="9525" b="9525"/>
                           <wp:docPr id="9" name="Picture 9" title="Software University @ Twitter">
-                            <a:hlinkClick xmlns:a="http://schemas.openxmlformats.org/drawingml/2006/main" r:id="rId8"/>
+                            <a:hlinkClick xmlns:a="http://schemas.openxmlformats.org/drawingml/2006/main" r:id="rId30"/>
                           </wp:docPr>
                           <wp:cNvGraphicFramePr/>
                           <a:graphic xmlns:a="http://schemas.openxmlformats.org/drawingml/2006/main">
@@ -7892,12 +8012,12 @@
                               <pic:pic xmlns:pic="http://schemas.openxmlformats.org/drawingml/2006/picture">
                                 <pic:nvPicPr>
                                   <pic:cNvPr id="96" name="Picture 16" title="Software University @ Twitter">
-                                    <a:hlinkClick r:id="rId8"/>
+                                    <a:hlinkClick r:id="rId30"/>
                                   </pic:cNvPr>
                                   <pic:cNvPicPr/>
                                 </pic:nvPicPr>
                                 <pic:blipFill>
-                                  <a:blip r:embed="rId9"/>
+                                  <a:blip r:embed="rId31"/>
                                   <a:stretch>
                                     <a:fillRect/>
                                   </a:stretch>
@@ -7936,7 +8056,7 @@
                           <wp:extent cx="200025" cy="200025"/>
                           <wp:effectExtent l="0" t="0" r="9525" b="9525"/>
                           <wp:docPr id="12" name="Picture 12" title="Software University @ YouTube">
-                            <a:hlinkClick xmlns:a="http://schemas.openxmlformats.org/drawingml/2006/main" r:id="rId10"/>
+                            <a:hlinkClick xmlns:a="http://schemas.openxmlformats.org/drawingml/2006/main" r:id="rId32"/>
                           </wp:docPr>
                           <wp:cNvGraphicFramePr/>
                           <a:graphic xmlns:a="http://schemas.openxmlformats.org/drawingml/2006/main">
@@ -7944,12 +8064,12 @@
                               <pic:pic xmlns:pic="http://schemas.openxmlformats.org/drawingml/2006/picture">
                                 <pic:nvPicPr>
                                   <pic:cNvPr id="97" name="Picture 23" title="Software University @ YouTube">
-                                    <a:hlinkClick r:id="rId10"/>
+                                    <a:hlinkClick r:id="rId32"/>
                                   </pic:cNvPr>
                                   <pic:cNvPicPr/>
                                 </pic:nvPicPr>
                                 <pic:blipFill>
-                                  <a:blip r:embed="rId11"/>
+                                  <a:blip r:embed="rId33"/>
                                   <a:stretch>
                                     <a:fillRect/>
                                   </a:stretch>
@@ -7988,7 +8108,7 @@
                           <wp:extent cx="200025" cy="200025"/>
                           <wp:effectExtent l="0" t="0" r="9525" b="9525"/>
                           <wp:docPr id="13" name="Picture 13" title="Software University @ Google+">
-                            <a:hlinkClick xmlns:a="http://schemas.openxmlformats.org/drawingml/2006/main" r:id="rId12"/>
+                            <a:hlinkClick xmlns:a="http://schemas.openxmlformats.org/drawingml/2006/main" r:id="rId34"/>
                           </wp:docPr>
                           <wp:cNvGraphicFramePr/>
                           <a:graphic xmlns:a="http://schemas.openxmlformats.org/drawingml/2006/main">
@@ -7996,12 +8116,12 @@
                               <pic:pic xmlns:pic="http://schemas.openxmlformats.org/drawingml/2006/picture">
                                 <pic:nvPicPr>
                                   <pic:cNvPr id="98" name="Picture 25" title="Software University @ Google+">
-                                    <a:hlinkClick r:id="rId12"/>
+                                    <a:hlinkClick r:id="rId34"/>
                                   </pic:cNvPr>
                                   <pic:cNvPicPr/>
                                 </pic:nvPicPr>
                                 <pic:blipFill>
-                                  <a:blip r:embed="rId13"/>
+                                  <a:blip r:embed="rId35"/>
                                   <a:stretch>
                                     <a:fillRect/>
                                   </a:stretch>
@@ -8040,7 +8160,7 @@
                           <wp:extent cx="200025" cy="200025"/>
                           <wp:effectExtent l="0" t="0" r="9525" b="9525"/>
                           <wp:docPr id="14" name="Picture 14" title="Software University @ LinkedIn">
-                            <a:hlinkClick xmlns:a="http://schemas.openxmlformats.org/drawingml/2006/main" r:id="rId14"/>
+                            <a:hlinkClick xmlns:a="http://schemas.openxmlformats.org/drawingml/2006/main" r:id="rId36"/>
                           </wp:docPr>
                           <wp:cNvGraphicFramePr/>
                           <a:graphic xmlns:a="http://schemas.openxmlformats.org/drawingml/2006/main">
@@ -8048,12 +8168,12 @@
                               <pic:pic xmlns:pic="http://schemas.openxmlformats.org/drawingml/2006/picture">
                                 <pic:nvPicPr>
                                   <pic:cNvPr id="99" name="Picture 27" title="Software University @ LinkedIn">
-                                    <a:hlinkClick r:id="rId14"/>
+                                    <a:hlinkClick r:id="rId36"/>
                                   </pic:cNvPr>
                                   <pic:cNvPicPr/>
                                 </pic:nvPicPr>
                                 <pic:blipFill>
-                                  <a:blip r:embed="rId15"/>
+                                  <a:blip r:embed="rId37"/>
                                   <a:stretch>
                                     <a:fillRect/>
                                   </a:stretch>
@@ -8092,7 +8212,7 @@
                           <wp:extent cx="200025" cy="200025"/>
                           <wp:effectExtent l="0" t="0" r="9525" b="9525"/>
                           <wp:docPr id="25" name="Picture 25" title="Software University @ SlideShare">
-                            <a:hlinkClick xmlns:a="http://schemas.openxmlformats.org/drawingml/2006/main" r:id="rId16"/>
+                            <a:hlinkClick xmlns:a="http://schemas.openxmlformats.org/drawingml/2006/main" r:id="rId38"/>
                           </wp:docPr>
                           <wp:cNvGraphicFramePr/>
                           <a:graphic xmlns:a="http://schemas.openxmlformats.org/drawingml/2006/main">
@@ -8100,12 +8220,12 @@
                               <pic:pic xmlns:pic="http://schemas.openxmlformats.org/drawingml/2006/picture">
                                 <pic:nvPicPr>
                                   <pic:cNvPr id="101" name="Picture 99" title="Software University @ SlideShare">
-                                    <a:hlinkClick r:id="rId16"/>
+                                    <a:hlinkClick r:id="rId38"/>
                                   </pic:cNvPr>
                                   <pic:cNvPicPr/>
                                 </pic:nvPicPr>
                                 <pic:blipFill>
-                                  <a:blip r:embed="rId17"/>
+                                  <a:blip r:embed="rId39"/>
                                   <a:stretch>
                                     <a:fillRect/>
                                   </a:stretch>
@@ -8144,7 +8264,7 @@
                           <wp:extent cx="200025" cy="200025"/>
                           <wp:effectExtent l="0" t="0" r="9525" b="9525"/>
                           <wp:docPr id="26" name="Picture 26" title="Software University @ GitHub">
-                            <a:hlinkClick xmlns:a="http://schemas.openxmlformats.org/drawingml/2006/main" r:id="rId18"/>
+                            <a:hlinkClick xmlns:a="http://schemas.openxmlformats.org/drawingml/2006/main" r:id="rId40"/>
                           </wp:docPr>
                           <wp:cNvGraphicFramePr/>
                           <a:graphic xmlns:a="http://schemas.openxmlformats.org/drawingml/2006/main">
@@ -8152,12 +8272,12 @@
                               <pic:pic xmlns:pic="http://schemas.openxmlformats.org/drawingml/2006/picture">
                                 <pic:nvPicPr>
                                   <pic:cNvPr id="102" name="Picture 35" title="Software University @ GitHub">
-                                    <a:hlinkClick r:id="rId18"/>
+                                    <a:hlinkClick r:id="rId40"/>
                                   </pic:cNvPr>
                                   <pic:cNvPicPr/>
                                 </pic:nvPicPr>
                                 <pic:blipFill>
-                                  <a:blip r:embed="rId19"/>
+                                  <a:blip r:embed="rId41"/>
                                   <a:stretch>
                                     <a:fillRect/>
                                   </a:stretch>
@@ -8196,7 +8316,7 @@
                           <wp:extent cx="200025" cy="200025"/>
                           <wp:effectExtent l="0" t="0" r="9525" b="9525"/>
                           <wp:docPr id="27" name="Picture 27" title="Software University: Email Us">
-                            <a:hlinkClick xmlns:a="http://schemas.openxmlformats.org/drawingml/2006/main" r:id="rId20"/>
+                            <a:hlinkClick xmlns:a="http://schemas.openxmlformats.org/drawingml/2006/main" r:id="rId42"/>
                           </wp:docPr>
                           <wp:cNvGraphicFramePr/>
                           <a:graphic xmlns:a="http://schemas.openxmlformats.org/drawingml/2006/main">
@@ -8204,12 +8324,12 @@
                               <pic:pic xmlns:pic="http://schemas.openxmlformats.org/drawingml/2006/picture">
                                 <pic:nvPicPr>
                                   <pic:cNvPr id="103" name="Picture 85" title="Software University: Email Us">
-                                    <a:hlinkClick r:id="rId20"/>
+                                    <a:hlinkClick r:id="rId42"/>
                                   </pic:cNvPr>
                                   <pic:cNvPicPr/>
                                 </pic:nvPicPr>
                                 <pic:blipFill>
-                                  <a:blip r:embed="rId21"/>
+                                  <a:blip r:embed="rId43"/>
                                   <a:stretch>
                                     <a:fillRect/>
                                   </a:stretch>
@@ -8241,7 +8361,7 @@
     <w:r>
       <w:rPr>
         <w:noProof/>
-        <w:lang w:val="en-GB" w:eastAsia="en-GB"/>
+        <w:lang w:val="bg-BG" w:eastAsia="bg-BG"/>
       </w:rPr>
       <mc:AlternateContent>
         <mc:Choice Requires="wps">
@@ -8304,7 +8424,7 @@
             </wp:anchor>
           </w:drawing>
         </mc:Choice>
-        <mc:Fallback>
+        <mc:Fallback xmlns:w15="http://schemas.microsoft.com/office/word/2012/wordml">
           <w:pict>
             <v:line w14:anchorId="1057771A" id="Straight Connector 1" o:spid="_x0000_s1026" style="position:absolute;flip:y;z-index:251662336;visibility:visible;mso-wrap-style:square;mso-width-percent:0;mso-height-percent:0;mso-wrap-distance-left:9pt;mso-wrap-distance-top:0;mso-wrap-distance-right:9pt;mso-wrap-distance-bottom:0;mso-position-horizontal:absolute;mso-position-horizontal-relative:text;mso-position-vertical:absolute;mso-position-vertical-relative:text;mso-width-percent:0;mso-height-percent:0;mso-width-relative:margin;mso-height-relative:margin" from="-.35pt,11.2pt" to="520.45pt,11.2pt" o:gfxdata="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" strokecolor="#f37123" strokeweight="1pt">
               <v:stroke endcap="round"/>
@@ -8316,7 +8436,7 @@
     <w:r>
       <w:rPr>
         <w:noProof/>
-        <w:lang w:val="en-GB" w:eastAsia="en-GB"/>
+        <w:lang w:val="bg-BG" w:eastAsia="bg-BG"/>
       </w:rPr>
       <mc:AlternateContent>
         <mc:Choice Requires="wps">
@@ -8369,14 +8489,14 @@
                               <w:noProof/>
                               <w:sz w:val="20"/>
                               <w:szCs w:val="20"/>
-                              <w:lang w:val="en-GB" w:eastAsia="en-GB"/>
+                              <w:lang w:val="bg-BG" w:eastAsia="bg-BG"/>
                             </w:rPr>
                             <w:drawing>
                               <wp:inline distT="0" distB="0" distL="0" distR="0" wp14:anchorId="3D76A6F3" wp14:editId="0BEF8934">
                                 <wp:extent cx="1360800" cy="439200"/>
                                 <wp:effectExtent l="0" t="0" r="0" b="0"/>
                                 <wp:docPr id="28" name="Picture 28" title="Software University Foundation - logo">
-                                  <a:hlinkClick xmlns:a="http://schemas.openxmlformats.org/drawingml/2006/main" r:id="rId1"/>
+                                  <a:hlinkClick xmlns:a="http://schemas.openxmlformats.org/drawingml/2006/main" r:id="rId26"/>
                                 </wp:docPr>
                                 <wp:cNvGraphicFramePr>
                                   <a:graphicFrameLocks xmlns:a="http://schemas.openxmlformats.org/drawingml/2006/main"/>
@@ -8386,12 +8506,12 @@
                                     <pic:pic xmlns:pic="http://schemas.openxmlformats.org/drawingml/2006/picture">
                                       <pic:nvPicPr>
                                         <pic:cNvPr id="1" name="Picture 1" title="Software University Foundation - logo">
-                                          <a:hlinkClick r:id="rId24"/>
+                                          <a:hlinkClick r:id="rId44"/>
                                         </pic:cNvPr>
                                         <pic:cNvPicPr/>
                                       </pic:nvPicPr>
                                       <pic:blipFill>
-                                        <a:blip r:embed="rId25">
+                                        <a:blip r:embed="rId45">
                                           <a:extLst>
                                             <a:ext uri="{28A0092B-C50C-407E-A947-70E740481C1C}">
                                               <a14:useLocalDpi xmlns:a14="http://schemas.microsoft.com/office/drawing/2010/main" val="0"/>
@@ -8440,7 +8560,7 @@
             </wp:anchor>
           </w:drawing>
         </mc:Choice>
-        <mc:Fallback>
+        <mc:Fallback xmlns:w15="http://schemas.microsoft.com/office/word/2012/wordml">
           <w:pict>
             <v:shape w14:anchorId="553604ED" id="Text Box 4" o:spid="_x0000_s1029" type="#_x0000_t202" style="position:absolute;margin-left:1pt;margin-top:13.75pt;width:123.1pt;height:40.45pt;z-index:251661312;visibility:visible;mso-wrap-style:square;mso-width-percent:0;mso-height-percent:0;mso-wrap-distance-left:9pt;mso-wrap-distance-top:3.6pt;mso-wrap-distance-right:9pt;mso-wrap-distance-bottom:3.6pt;mso-position-horizontal:absolute;mso-position-horizontal-relative:text;mso-position-vertical:absolute;mso-position-vertical-relative:text;mso-width-percent:0;mso-height-percent:0;mso-width-relative:margin;mso-height-relative:margin;v-text-anchor:top" o:gfxdata="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" filled="f" stroked="f">
               <v:textbox inset=".5mm,.5mm,.5mm,.5mm">
@@ -8461,7 +8581,7 @@
                           <wp:extent cx="1360800" cy="439200"/>
                           <wp:effectExtent l="0" t="0" r="0" b="0"/>
                           <wp:docPr id="28" name="Picture 28" title="Software University Foundation - logo">
-                            <a:hlinkClick xmlns:a="http://schemas.openxmlformats.org/drawingml/2006/main" r:id="rId1"/>
+                            <a:hlinkClick xmlns:a="http://schemas.openxmlformats.org/drawingml/2006/main" r:id="rId26"/>
                           </wp:docPr>
                           <wp:cNvGraphicFramePr>
                             <a:graphicFrameLocks xmlns:a="http://schemas.openxmlformats.org/drawingml/2006/main"/>
@@ -8471,12 +8591,12 @@
                               <pic:pic xmlns:pic="http://schemas.openxmlformats.org/drawingml/2006/picture">
                                 <pic:nvPicPr>
                                   <pic:cNvPr id="1" name="Picture 1" title="Software University Foundation - logo">
-                                    <a:hlinkClick r:id="rId24"/>
+                                    <a:hlinkClick r:id="rId46"/>
                                   </pic:cNvPr>
                                   <pic:cNvPicPr/>
                                 </pic:nvPicPr>
                                 <pic:blipFill>
-                                  <a:blip r:embed="rId25">
+                                  <a:blip r:embed="rId47">
                                     <a:extLst>
                                       <a:ext uri="{28A0092B-C50C-407E-A947-70E740481C1C}">
                                         <a14:useLocalDpi xmlns:a14="http://schemas.microsoft.com/office/drawing/2010/main" val="0"/>
@@ -8519,19 +8639,19 @@
   </w:p>
   <w:p>
     <w:pPr>
-      <w:pStyle w:val="Footer"/>
+      <w:pStyle w:val="a5"/>
     </w:pPr>
   </w:p>
   <w:p>
     <w:pPr>
-      <w:pStyle w:val="Footer"/>
+      <w:pStyle w:val="a5"/>
     </w:pPr>
   </w:p>
 </w:ftr>
 </file>
 
 <file path=word/footnotes.xml><?xml version="1.0" encoding="utf-8"?>
-<w:footnotes xmlns:wpc="http://schemas.microsoft.com/office/word/2010/wordprocessingCanvas" xmlns:mc="http://schemas.openxmlformats.org/markup-compatibility/2006" xmlns:o="urn:schemas-microsoft-com:office:office" xmlns:r="http://schemas.openxmlformats.org/officeDocument/2006/relationships" xmlns:m="http://schemas.openxmlformats.org/officeDocument/2006/math" xmlns:v="urn:schemas-microsoft-com:vml" xmlns:wp14="http://schemas.microsoft.com/office/word/2010/wordprocessingDrawing" xmlns:wp="http://schemas.openxmlformats.org/drawingml/2006/wordprocessingDrawing" xmlns:w10="urn:schemas-microsoft-com:office:word" xmlns:w="http://schemas.openxmlformats.org/wordprocessingml/2006/main" xmlns:w14="http://schemas.microsoft.com/office/word/2010/wordml" xmlns:w15="http://schemas.microsoft.com/office/word/2012/wordml" xmlns:wpg="http://schemas.microsoft.com/office/word/2010/wordprocessingGroup" xmlns:wpi="http://schemas.microsoft.com/office/word/2010/wordprocessingInk" xmlns:wne="http://schemas.microsoft.com/office/word/2006/wordml" xmlns:wps="http://schemas.microsoft.com/office/word/2010/wordprocessingShape" mc:Ignorable="w14 w15 wp14">
+<w:footnotes xmlns:wpc="http://schemas.microsoft.com/office/word/2010/wordprocessingCanvas" xmlns:mc="http://schemas.openxmlformats.org/markup-compatibility/2006" xmlns:o="urn:schemas-microsoft-com:office:office" xmlns:r="http://schemas.openxmlformats.org/officeDocument/2006/relationships" xmlns:m="http://schemas.openxmlformats.org/officeDocument/2006/math" xmlns:v="urn:schemas-microsoft-com:vml" xmlns:wp14="http://schemas.microsoft.com/office/word/2010/wordprocessingDrawing" xmlns:wp="http://schemas.openxmlformats.org/drawingml/2006/wordprocessingDrawing" xmlns:w10="urn:schemas-microsoft-com:office:word" xmlns:w="http://schemas.openxmlformats.org/wordprocessingml/2006/main" xmlns:w14="http://schemas.microsoft.com/office/word/2010/wordml" xmlns:wpg="http://schemas.microsoft.com/office/word/2010/wordprocessingGroup" xmlns:wpi="http://schemas.microsoft.com/office/word/2010/wordprocessingInk" xmlns:wne="http://schemas.microsoft.com/office/word/2006/wordml" xmlns:wps="http://schemas.microsoft.com/office/word/2010/wordprocessingShape" mc:Ignorable="w14 wp14">
   <w:footnote w:type="separator" w:id="-1">
     <w:p>
       <w:pPr>
@@ -8556,10 +8676,10 @@
 </file>
 
 <file path=word/header1.xml><?xml version="1.0" encoding="utf-8"?>
-<w:hdr xmlns:wpc="http://schemas.microsoft.com/office/word/2010/wordprocessingCanvas" xmlns:mc="http://schemas.openxmlformats.org/markup-compatibility/2006" xmlns:o="urn:schemas-microsoft-com:office:office" xmlns:r="http://schemas.openxmlformats.org/officeDocument/2006/relationships" xmlns:m="http://schemas.openxmlformats.org/officeDocument/2006/math" xmlns:v="urn:schemas-microsoft-com:vml" xmlns:wp14="http://schemas.microsoft.com/office/word/2010/wordprocessingDrawing" xmlns:wp="http://schemas.openxmlformats.org/drawingml/2006/wordprocessingDrawing" xmlns:w10="urn:schemas-microsoft-com:office:word" xmlns:w="http://schemas.openxmlformats.org/wordprocessingml/2006/main" xmlns:w14="http://schemas.microsoft.com/office/word/2010/wordml" xmlns:w15="http://schemas.microsoft.com/office/word/2012/wordml" xmlns:wpg="http://schemas.microsoft.com/office/word/2010/wordprocessingGroup" xmlns:wpi="http://schemas.microsoft.com/office/word/2010/wordprocessingInk" xmlns:wne="http://schemas.microsoft.com/office/word/2006/wordml" xmlns:wps="http://schemas.microsoft.com/office/word/2010/wordprocessingShape" mc:Ignorable="w14 w15 wp14">
+<w:hdr xmlns:wpc="http://schemas.microsoft.com/office/word/2010/wordprocessingCanvas" xmlns:mc="http://schemas.openxmlformats.org/markup-compatibility/2006" xmlns:o="urn:schemas-microsoft-com:office:office" xmlns:r="http://schemas.openxmlformats.org/officeDocument/2006/relationships" xmlns:m="http://schemas.openxmlformats.org/officeDocument/2006/math" xmlns:v="urn:schemas-microsoft-com:vml" xmlns:wp14="http://schemas.microsoft.com/office/word/2010/wordprocessingDrawing" xmlns:wp="http://schemas.openxmlformats.org/drawingml/2006/wordprocessingDrawing" xmlns:w10="urn:schemas-microsoft-com:office:word" xmlns:w="http://schemas.openxmlformats.org/wordprocessingml/2006/main" xmlns:w14="http://schemas.microsoft.com/office/word/2010/wordml" xmlns:wpg="http://schemas.microsoft.com/office/word/2010/wordprocessingGroup" xmlns:wpi="http://schemas.microsoft.com/office/word/2010/wordprocessingInk" xmlns:wne="http://schemas.microsoft.com/office/word/2006/wordml" xmlns:wps="http://schemas.microsoft.com/office/word/2010/wordprocessingShape" mc:Ignorable="w14 wp14">
   <w:p>
     <w:pPr>
-      <w:pStyle w:val="Header"/>
+      <w:pStyle w:val="a3"/>
       <w:ind w:hanging="1134"/>
     </w:pPr>
   </w:p>
@@ -8567,7 +8687,7 @@
 </file>
 
 <file path=word/numbering.xml><?xml version="1.0" encoding="utf-8"?>
-<w:numbering xmlns:wpc="http://schemas.microsoft.com/office/word/2010/wordprocessingCanvas" xmlns:mc="http://schemas.openxmlformats.org/markup-compatibility/2006" xmlns:o="urn:schemas-microsoft-com:office:office" xmlns:r="http://schemas.openxmlformats.org/officeDocument/2006/relationships" xmlns:m="http://schemas.openxmlformats.org/officeDocument/2006/math" xmlns:v="urn:schemas-microsoft-com:vml" xmlns:wp14="http://schemas.microsoft.com/office/word/2010/wordprocessingDrawing" xmlns:wp="http://schemas.openxmlformats.org/drawingml/2006/wordprocessingDrawing" xmlns:w10="urn:schemas-microsoft-com:office:word" xmlns:w="http://schemas.openxmlformats.org/wordprocessingml/2006/main" xmlns:w14="http://schemas.microsoft.com/office/word/2010/wordml" xmlns:w15="http://schemas.microsoft.com/office/word/2012/wordml" xmlns:wpg="http://schemas.microsoft.com/office/word/2010/wordprocessingGroup" xmlns:wpi="http://schemas.microsoft.com/office/word/2010/wordprocessingInk" xmlns:wne="http://schemas.microsoft.com/office/word/2006/wordml" xmlns:wps="http://schemas.microsoft.com/office/word/2010/wordprocessingShape" mc:Ignorable="w14 w15 wp14">
+<w:numbering xmlns:wpc="http://schemas.microsoft.com/office/word/2010/wordprocessingCanvas" xmlns:mc="http://schemas.openxmlformats.org/markup-compatibility/2006" xmlns:o="urn:schemas-microsoft-com:office:office" xmlns:r="http://schemas.openxmlformats.org/officeDocument/2006/relationships" xmlns:m="http://schemas.openxmlformats.org/officeDocument/2006/math" xmlns:v="urn:schemas-microsoft-com:vml" xmlns:wp14="http://schemas.microsoft.com/office/word/2010/wordprocessingDrawing" xmlns:wp="http://schemas.openxmlformats.org/drawingml/2006/wordprocessingDrawing" xmlns:w10="urn:schemas-microsoft-com:office:word" xmlns:w="http://schemas.openxmlformats.org/wordprocessingml/2006/main" xmlns:w14="http://schemas.microsoft.com/office/word/2010/wordml" xmlns:wpg="http://schemas.microsoft.com/office/word/2010/wordprocessingGroup" xmlns:wpi="http://schemas.microsoft.com/office/word/2010/wordprocessingInk" xmlns:wne="http://schemas.microsoft.com/office/word/2006/wordml" xmlns:wps="http://schemas.microsoft.com/office/word/2010/wordprocessingShape" mc:Ignorable="w14 wp14">
   <w:abstractNum w:abstractNumId="0">
     <w:nsid w:val="20660F81"/>
     <w:multiLevelType w:val="hybridMultilevel"/>
@@ -8801,7 +8921,7 @@
     <w:lvl w:ilvl="0" w:tplc="3C3AD64E">
       <w:start w:val="1"/>
       <w:numFmt w:val="decimal"/>
-      <w:pStyle w:val="Heading3"/>
+      <w:pStyle w:val="3"/>
       <w:lvlText w:val="Problem %1."/>
       <w:lvlJc w:val="left"/>
       <w:pPr>
@@ -9502,7 +9622,7 @@
 </file>
 
 <file path=word/styles.xml><?xml version="1.0" encoding="utf-8"?>
-<w:styles xmlns:mc="http://schemas.openxmlformats.org/markup-compatibility/2006" xmlns:r="http://schemas.openxmlformats.org/officeDocument/2006/relationships" xmlns:w="http://schemas.openxmlformats.org/wordprocessingml/2006/main" xmlns:w14="http://schemas.microsoft.com/office/word/2010/wordml" xmlns:w15="http://schemas.microsoft.com/office/word/2012/wordml" mc:Ignorable="w14 w15">
+<w:styles xmlns:mc="http://schemas.openxmlformats.org/markup-compatibility/2006" xmlns:r="http://schemas.openxmlformats.org/officeDocument/2006/relationships" xmlns:w="http://schemas.openxmlformats.org/wordprocessingml/2006/main" xmlns:w14="http://schemas.microsoft.com/office/word/2010/wordml" mc:Ignorable="w14">
   <w:docDefaults>
     <w:rPrDefault>
       <w:rPr>
@@ -9518,389 +9638,155 @@
       </w:pPr>
     </w:pPrDefault>
   </w:docDefaults>
-  <w:latentStyles w:defLockedState="0" w:defUIPriority="99" w:defSemiHidden="0" w:defUnhideWhenUsed="0" w:defQFormat="0" w:count="371">
-    <w:lsdException w:name="Normal" w:uiPriority="0" w:qFormat="1"/>
-    <w:lsdException w:name="heading 1" w:uiPriority="9" w:qFormat="1"/>
-    <w:lsdException w:name="heading 2" w:semiHidden="1" w:uiPriority="9" w:unhideWhenUsed="1" w:qFormat="1"/>
-    <w:lsdException w:name="heading 3" w:semiHidden="1" w:uiPriority="9" w:unhideWhenUsed="1" w:qFormat="1"/>
-    <w:lsdException w:name="heading 4" w:semiHidden="1" w:uiPriority="9" w:unhideWhenUsed="1" w:qFormat="1"/>
-    <w:lsdException w:name="heading 5" w:semiHidden="1" w:uiPriority="9" w:unhideWhenUsed="1" w:qFormat="1"/>
-    <w:lsdException w:name="heading 6" w:semiHidden="1" w:uiPriority="9" w:unhideWhenUsed="1" w:qFormat="1"/>
-    <w:lsdException w:name="heading 7" w:semiHidden="1" w:uiPriority="9" w:unhideWhenUsed="1" w:qFormat="1"/>
-    <w:lsdException w:name="heading 8" w:semiHidden="1" w:uiPriority="9" w:unhideWhenUsed="1" w:qFormat="1"/>
-    <w:lsdException w:name="heading 9" w:semiHidden="1" w:uiPriority="9" w:unhideWhenUsed="1" w:qFormat="1"/>
-    <w:lsdException w:name="index 1" w:semiHidden="1" w:unhideWhenUsed="1"/>
-    <w:lsdException w:name="index 2" w:semiHidden="1" w:unhideWhenUsed="1"/>
-    <w:lsdException w:name="index 3" w:semiHidden="1" w:unhideWhenUsed="1"/>
-    <w:lsdException w:name="index 4" w:semiHidden="1" w:unhideWhenUsed="1"/>
-    <w:lsdException w:name="index 5" w:semiHidden="1" w:unhideWhenUsed="1"/>
-    <w:lsdException w:name="index 6" w:semiHidden="1" w:unhideWhenUsed="1"/>
-    <w:lsdException w:name="index 7" w:semiHidden="1" w:unhideWhenUsed="1"/>
-    <w:lsdException w:name="index 8" w:semiHidden="1" w:unhideWhenUsed="1"/>
-    <w:lsdException w:name="index 9" w:semiHidden="1" w:unhideWhenUsed="1"/>
-    <w:lsdException w:name="toc 1" w:semiHidden="1" w:uiPriority="39" w:unhideWhenUsed="1"/>
-    <w:lsdException w:name="toc 2" w:semiHidden="1" w:uiPriority="39" w:unhideWhenUsed="1"/>
-    <w:lsdException w:name="toc 3" w:semiHidden="1" w:uiPriority="39" w:unhideWhenUsed="1"/>
-    <w:lsdException w:name="toc 4" w:semiHidden="1" w:uiPriority="39" w:unhideWhenUsed="1"/>
-    <w:lsdException w:name="toc 5" w:semiHidden="1" w:uiPriority="39" w:unhideWhenUsed="1"/>
-    <w:lsdException w:name="toc 6" w:semiHidden="1" w:uiPriority="39" w:unhideWhenUsed="1"/>
-    <w:lsdException w:name="toc 7" w:semiHidden="1" w:uiPriority="39" w:unhideWhenUsed="1"/>
-    <w:lsdException w:name="toc 8" w:semiHidden="1" w:uiPriority="39" w:unhideWhenUsed="1"/>
-    <w:lsdException w:name="toc 9" w:semiHidden="1" w:uiPriority="39" w:unhideWhenUsed="1"/>
-    <w:lsdException w:name="Normal Indent" w:semiHidden="1" w:unhideWhenUsed="1"/>
-    <w:lsdException w:name="footnote text" w:semiHidden="1" w:unhideWhenUsed="1"/>
-    <w:lsdException w:name="annotation text" w:semiHidden="1" w:unhideWhenUsed="1"/>
-    <w:lsdException w:name="header" w:semiHidden="1" w:unhideWhenUsed="1"/>
-    <w:lsdException w:name="footer" w:semiHidden="1" w:unhideWhenUsed="1"/>
-    <w:lsdException w:name="index heading" w:semiHidden="1" w:unhideWhenUsed="1"/>
-    <w:lsdException w:name="caption" w:semiHidden="1" w:uiPriority="35" w:unhideWhenUsed="1" w:qFormat="1"/>
-    <w:lsdException w:name="table of figures" w:semiHidden="1" w:unhideWhenUsed="1"/>
-    <w:lsdException w:name="envelope address" w:semiHidden="1" w:unhideWhenUsed="1"/>
-    <w:lsdException w:name="envelope return" w:semiHidden="1" w:unhideWhenUsed="1"/>
-    <w:lsdException w:name="footnote reference" w:semiHidden="1" w:unhideWhenUsed="1"/>
-    <w:lsdException w:name="annotation reference" w:semiHidden="1" w:unhideWhenUsed="1"/>
-    <w:lsdException w:name="line number" w:semiHidden="1" w:unhideWhenUsed="1"/>
-    <w:lsdException w:name="page number" w:semiHidden="1" w:unhideWhenUsed="1"/>
-    <w:lsdException w:name="endnote reference" w:semiHidden="1" w:unhideWhenUsed="1"/>
-    <w:lsdException w:name="endnote text" w:semiHidden="1" w:unhideWhenUsed="1"/>
-    <w:lsdException w:name="table of authorities" w:semiHidden="1" w:unhideWhenUsed="1"/>
-    <w:lsdException w:name="macro" w:semiHidden="1" w:unhideWhenUsed="1"/>
-    <w:lsdException w:name="toa heading" w:semiHidden="1" w:unhideWhenUsed="1"/>
-    <w:lsdException w:name="List" w:semiHidden="1" w:unhideWhenUsed="1"/>
-    <w:lsdException w:name="List Bullet" w:semiHidden="1" w:unhideWhenUsed="1"/>
-    <w:lsdException w:name="List Number" w:semiHidden="1" w:unhideWhenUsed="1"/>
-    <w:lsdException w:name="List 2" w:semiHidden="1" w:unhideWhenUsed="1"/>
-    <w:lsdException w:name="List 3" w:semiHidden="1" w:unhideWhenUsed="1"/>
-    <w:lsdException w:name="List 4" w:semiHidden="1" w:unhideWhenUsed="1"/>
-    <w:lsdException w:name="List 5" w:semiHidden="1" w:unhideWhenUsed="1"/>
-    <w:lsdException w:name="List Bullet 2" w:semiHidden="1" w:unhideWhenUsed="1"/>
-    <w:lsdException w:name="List Bullet 3" w:semiHidden="1" w:unhideWhenUsed="1"/>
-    <w:lsdException w:name="List Bullet 4" w:semiHidden="1" w:unhideWhenUsed="1"/>
-    <w:lsdException w:name="List Bullet 5" w:semiHidden="1" w:unhideWhenUsed="1"/>
-    <w:lsdException w:name="List Number 2" w:semiHidden="1" w:unhideWhenUsed="1"/>
-    <w:lsdException w:name="List Number 3" w:semiHidden="1" w:unhideWhenUsed="1"/>
-    <w:lsdException w:name="List Number 4" w:semiHidden="1" w:unhideWhenUsed="1"/>
-    <w:lsdException w:name="List Number 5" w:semiHidden="1" w:unhideWhenUsed="1"/>
-    <w:lsdException w:name="Title" w:uiPriority="10"/>
-    <w:lsdException w:name="Closing" w:semiHidden="1" w:unhideWhenUsed="1"/>
-    <w:lsdException w:name="Signature" w:semiHidden="1" w:unhideWhenUsed="1"/>
-    <w:lsdException w:name="Default Paragraph Font" w:semiHidden="1" w:uiPriority="1" w:unhideWhenUsed="1"/>
-    <w:lsdException w:name="Body Text" w:semiHidden="1" w:unhideWhenUsed="1"/>
-    <w:lsdException w:name="Body Text Indent" w:semiHidden="1" w:unhideWhenUsed="1"/>
-    <w:lsdException w:name="List Continue" w:semiHidden="1" w:unhideWhenUsed="1"/>
-    <w:lsdException w:name="List Continue 2" w:semiHidden="1" w:unhideWhenUsed="1"/>
-    <w:lsdException w:name="List Continue 3" w:semiHidden="1" w:unhideWhenUsed="1"/>
-    <w:lsdException w:name="List Continue 4" w:semiHidden="1" w:unhideWhenUsed="1"/>
-    <w:lsdException w:name="List Continue 5" w:semiHidden="1" w:unhideWhenUsed="1"/>
-    <w:lsdException w:name="Message Header" w:semiHidden="1" w:unhideWhenUsed="1"/>
-    <w:lsdException w:name="Subtitle" w:uiPriority="11"/>
-    <w:lsdException w:name="Salutation" w:semiHidden="1" w:unhideWhenUsed="1"/>
-    <w:lsdException w:name="Date" w:semiHidden="1" w:unhideWhenUsed="1"/>
-    <w:lsdException w:name="Body Text First Indent" w:semiHidden="1" w:unhideWhenUsed="1"/>
-    <w:lsdException w:name="Body Text First Indent 2" w:semiHidden="1" w:unhideWhenUsed="1"/>
-    <w:lsdException w:name="Note Heading" w:semiHidden="1" w:unhideWhenUsed="1"/>
-    <w:lsdException w:name="Body Text 2" w:semiHidden="1" w:unhideWhenUsed="1"/>
-    <w:lsdException w:name="Body Text 3" w:semiHidden="1" w:unhideWhenUsed="1"/>
-    <w:lsdException w:name="Body Text Indent 2" w:semiHidden="1" w:unhideWhenUsed="1"/>
-    <w:lsdException w:name="Body Text Indent 3" w:semiHidden="1" w:unhideWhenUsed="1"/>
-    <w:lsdException w:name="Block Text" w:semiHidden="1" w:unhideWhenUsed="1"/>
-    <w:lsdException w:name="Hyperlink" w:semiHidden="1" w:unhideWhenUsed="1"/>
-    <w:lsdException w:name="FollowedHyperlink" w:semiHidden="1" w:unhideWhenUsed="1"/>
-    <w:lsdException w:name="Strong" w:uiPriority="22" w:qFormat="1"/>
-    <w:lsdException w:name="Emphasis" w:uiPriority="20" w:qFormat="1"/>
-    <w:lsdException w:name="Document Map" w:semiHidden="1" w:unhideWhenUsed="1"/>
-    <w:lsdException w:name="Plain Text" w:semiHidden="1" w:unhideWhenUsed="1"/>
-    <w:lsdException w:name="E-mail Signature" w:semiHidden="1" w:unhideWhenUsed="1"/>
-    <w:lsdException w:name="HTML Top of Form" w:semiHidden="1" w:unhideWhenUsed="1"/>
-    <w:lsdException w:name="HTML Bottom of Form" w:semiHidden="1" w:unhideWhenUsed="1"/>
-    <w:lsdException w:name="Normal (Web)" w:semiHidden="1" w:unhideWhenUsed="1"/>
-    <w:lsdException w:name="HTML Acronym" w:semiHidden="1" w:unhideWhenUsed="1"/>
-    <w:lsdException w:name="HTML Address" w:semiHidden="1" w:unhideWhenUsed="1"/>
-    <w:lsdException w:name="HTML Cite" w:semiHidden="1" w:unhideWhenUsed="1"/>
-    <w:lsdException w:name="HTML Code" w:semiHidden="1" w:unhideWhenUsed="1"/>
-    <w:lsdException w:name="HTML Definition" w:semiHidden="1" w:unhideWhenUsed="1"/>
-    <w:lsdException w:name="HTML Keyboard" w:semiHidden="1" w:unhideWhenUsed="1"/>
-    <w:lsdException w:name="HTML Preformatted" w:semiHidden="1" w:unhideWhenUsed="1"/>
-    <w:lsdException w:name="HTML Sample" w:semiHidden="1" w:unhideWhenUsed="1"/>
-    <w:lsdException w:name="HTML Typewriter" w:semiHidden="1" w:unhideWhenUsed="1"/>
-    <w:lsdException w:name="HTML Variable" w:semiHidden="1" w:unhideWhenUsed="1"/>
-    <w:lsdException w:name="Normal Table" w:semiHidden="1" w:unhideWhenUsed="1"/>
-    <w:lsdException w:name="annotation subject" w:semiHidden="1" w:unhideWhenUsed="1"/>
-    <w:lsdException w:name="No List" w:semiHidden="1" w:unhideWhenUsed="1"/>
-    <w:lsdException w:name="Outline List 1" w:semiHidden="1" w:unhideWhenUsed="1"/>
-    <w:lsdException w:name="Outline List 2" w:semiHidden="1" w:unhideWhenUsed="1"/>
-    <w:lsdException w:name="Outline List 3" w:semiHidden="1" w:unhideWhenUsed="1"/>
-    <w:lsdException w:name="Table Simple 1" w:semiHidden="1" w:unhideWhenUsed="1"/>
-    <w:lsdException w:name="Table Simple 2" w:semiHidden="1" w:unhideWhenUsed="1"/>
-    <w:lsdException w:name="Table Simple 3" w:semiHidden="1" w:unhideWhenUsed="1"/>
-    <w:lsdException w:name="Table Classic 1" w:semiHidden="1" w:unhideWhenUsed="1"/>
-    <w:lsdException w:name="Table Classic 2" w:semiHidden="1" w:unhideWhenUsed="1"/>
-    <w:lsdException w:name="Table Classic 3" w:semiHidden="1" w:unhideWhenUsed="1"/>
-    <w:lsdException w:name="Table Classic 4" w:semiHidden="1" w:unhideWhenUsed="1"/>
-    <w:lsdException w:name="Table Colorful 1" w:semiHidden="1" w:unhideWhenUsed="1"/>
-    <w:lsdException w:name="Table Colorful 2" w:semiHidden="1" w:unhideWhenUsed="1"/>
-    <w:lsdException w:name="Table Colorful 3" w:semiHidden="1" w:unhideWhenUsed="1"/>
-    <w:lsdException w:name="Table Columns 1" w:semiHidden="1" w:unhideWhenUsed="1"/>
-    <w:lsdException w:name="Table Columns 2" w:semiHidden="1" w:unhideWhenUsed="1"/>
-    <w:lsdException w:name="Table Columns 3" w:semiHidden="1" w:unhideWhenUsed="1"/>
-    <w:lsdException w:name="Table Columns 4" w:semiHidden="1" w:unhideWhenUsed="1"/>
-    <w:lsdException w:name="Table Columns 5" w:semiHidden="1" w:unhideWhenUsed="1"/>
-    <w:lsdException w:name="Table Grid 1" w:semiHidden="1" w:unhideWhenUsed="1"/>
-    <w:lsdException w:name="Table Grid 2" w:semiHidden="1" w:unhideWhenUsed="1"/>
-    <w:lsdException w:name="Table Grid 3" w:semiHidden="1" w:unhideWhenUsed="1"/>
-    <w:lsdException w:name="Table Grid 4" w:semiHidden="1" w:unhideWhenUsed="1"/>
-    <w:lsdException w:name="Table Grid 5" w:semiHidden="1" w:unhideWhenUsed="1"/>
-    <w:lsdException w:name="Table Grid 6" w:semiHidden="1" w:unhideWhenUsed="1"/>
-    <w:lsdException w:name="Table Grid 7" w:semiHidden="1" w:unhideWhenUsed="1"/>
-    <w:lsdException w:name="Table Grid 8" w:semiHidden="1" w:unhideWhenUsed="1"/>
-    <w:lsdException w:name="Table List 1" w:semiHidden="1" w:unhideWhenUsed="1"/>
-    <w:lsdException w:name="Table List 2" w:semiHidden="1" w:unhideWhenUsed="1"/>
-    <w:lsdException w:name="Table List 3" w:semiHidden="1" w:unhideWhenUsed="1"/>
-    <w:lsdException w:name="Table List 4" w:semiHidden="1" w:unhideWhenUsed="1"/>
-    <w:lsdException w:name="Table List 5" w:semiHidden="1" w:unhideWhenUsed="1"/>
-    <w:lsdException w:name="Table List 6" w:semiHidden="1" w:unhideWhenUsed="1"/>
-    <w:lsdException w:name="Table List 7" w:semiHidden="1" w:unhideWhenUsed="1"/>
-    <w:lsdException w:name="Table List 8" w:semiHidden="1" w:unhideWhenUsed="1"/>
-    <w:lsdException w:name="Table 3D effects 1" w:semiHidden="1" w:unhideWhenUsed="1"/>
-    <w:lsdException w:name="Table 3D effects 2" w:semiHidden="1" w:unhideWhenUsed="1"/>
-    <w:lsdException w:name="Table 3D effects 3" w:semiHidden="1" w:unhideWhenUsed="1"/>
-    <w:lsdException w:name="Table Contemporary" w:semiHidden="1" w:unhideWhenUsed="1"/>
-    <w:lsdException w:name="Table Elegant" w:semiHidden="1" w:unhideWhenUsed="1"/>
-    <w:lsdException w:name="Table Professional" w:semiHidden="1" w:unhideWhenUsed="1"/>
-    <w:lsdException w:name="Table Subtle 1" w:semiHidden="1" w:unhideWhenUsed="1"/>
-    <w:lsdException w:name="Table Subtle 2" w:semiHidden="1" w:unhideWhenUsed="1"/>
-    <w:lsdException w:name="Table Web 1" w:semiHidden="1" w:unhideWhenUsed="1"/>
-    <w:lsdException w:name="Table Web 2" w:semiHidden="1" w:unhideWhenUsed="1"/>
-    <w:lsdException w:name="Table Web 3" w:semiHidden="1" w:unhideWhenUsed="1"/>
-    <w:lsdException w:name="Balloon Text" w:semiHidden="1" w:unhideWhenUsed="1"/>
-    <w:lsdException w:name="Table Grid" w:uiPriority="59"/>
-    <w:lsdException w:name="Table Theme" w:semiHidden="1" w:unhideWhenUsed="1"/>
-    <w:lsdException w:name="Placeholder Text" w:semiHidden="1"/>
-    <w:lsdException w:name="No Spacing" w:uiPriority="1"/>
-    <w:lsdException w:name="Light Shading" w:uiPriority="60"/>
-    <w:lsdException w:name="Light List" w:uiPriority="61"/>
-    <w:lsdException w:name="Light Grid" w:uiPriority="62"/>
-    <w:lsdException w:name="Medium Shading 1" w:uiPriority="63"/>
-    <w:lsdException w:name="Medium Shading 2" w:uiPriority="64"/>
-    <w:lsdException w:name="Medium List 1" w:uiPriority="65"/>
-    <w:lsdException w:name="Medium List 2" w:uiPriority="66"/>
-    <w:lsdException w:name="Medium Grid 1" w:uiPriority="67"/>
-    <w:lsdException w:name="Medium Grid 2" w:uiPriority="68"/>
-    <w:lsdException w:name="Medium Grid 3" w:uiPriority="69"/>
-    <w:lsdException w:name="Dark List" w:uiPriority="70"/>
-    <w:lsdException w:name="Colorful Shading" w:uiPriority="71"/>
-    <w:lsdException w:name="Colorful List" w:uiPriority="72"/>
-    <w:lsdException w:name="Colorful Grid" w:uiPriority="73"/>
-    <w:lsdException w:name="Light Shading Accent 1" w:uiPriority="60"/>
-    <w:lsdException w:name="Light List Accent 1" w:uiPriority="61"/>
-    <w:lsdException w:name="Light Grid Accent 1" w:uiPriority="62"/>
-    <w:lsdException w:name="Medium Shading 1 Accent 1" w:uiPriority="63"/>
-    <w:lsdException w:name="Medium Shading 2 Accent 1" w:uiPriority="64"/>
-    <w:lsdException w:name="Medium List 1 Accent 1" w:uiPriority="65"/>
-    <w:lsdException w:name="Revision" w:semiHidden="1"/>
-    <w:lsdException w:name="List Paragraph" w:uiPriority="34" w:qFormat="1"/>
-    <w:lsdException w:name="Quote" w:uiPriority="29"/>
-    <w:lsdException w:name="Intense Quote" w:uiPriority="30"/>
-    <w:lsdException w:name="Medium List 2 Accent 1" w:uiPriority="66"/>
-    <w:lsdException w:name="Medium Grid 1 Accent 1" w:uiPriority="67"/>
-    <w:lsdException w:name="Medium Grid 2 Accent 1" w:uiPriority="68"/>
-    <w:lsdException w:name="Medium Grid 3 Accent 1" w:uiPriority="69"/>
-    <w:lsdException w:name="Dark List Accent 1" w:uiPriority="70"/>
-    <w:lsdException w:name="Colorful Shading Accent 1" w:uiPriority="71"/>
-    <w:lsdException w:name="Colorful List Accent 1" w:uiPriority="72"/>
-    <w:lsdException w:name="Colorful Grid Accent 1" w:uiPriority="73"/>
-    <w:lsdException w:name="Light Shading Accent 2" w:uiPriority="60"/>
-    <w:lsdException w:name="Light List Accent 2" w:uiPriority="61"/>
-    <w:lsdException w:name="Light Grid Accent 2" w:uiPriority="62"/>
-    <w:lsdException w:name="Medium Shading 1 Accent 2" w:uiPriority="63"/>
-    <w:lsdException w:name="Medium Shading 2 Accent 2" w:uiPriority="64"/>
-    <w:lsdException w:name="Medium List 1 Accent 2" w:uiPriority="65"/>
-    <w:lsdException w:name="Medium List 2 Accent 2" w:uiPriority="66"/>
-    <w:lsdException w:name="Medium Grid 1 Accent 2" w:uiPriority="67"/>
-    <w:lsdException w:name="Medium Grid 2 Accent 2" w:uiPriority="68"/>
-    <w:lsdException w:name="Medium Grid 3 Accent 2" w:uiPriority="69"/>
-    <w:lsdException w:name="Dark List Accent 2" w:uiPriority="70"/>
-    <w:lsdException w:name="Colorful Shading Accent 2" w:uiPriority="71"/>
-    <w:lsdException w:name="Colorful List Accent 2" w:uiPriority="72"/>
-    <w:lsdException w:name="Colorful Grid Accent 2" w:uiPriority="73"/>
-    <w:lsdException w:name="Light Shading Accent 3" w:uiPriority="60"/>
-    <w:lsdException w:name="Light List Accent 3" w:uiPriority="61"/>
-    <w:lsdException w:name="Light Grid Accent 3" w:uiPriority="62"/>
-    <w:lsdException w:name="Medium Shading 1 Accent 3" w:uiPriority="63"/>
-    <w:lsdException w:name="Medium Shading 2 Accent 3" w:uiPriority="64"/>
-    <w:lsdException w:name="Medium List 1 Accent 3" w:uiPriority="65"/>
-    <w:lsdException w:name="Medium List 2 Accent 3" w:uiPriority="66"/>
-    <w:lsdException w:name="Medium Grid 1 Accent 3" w:uiPriority="67"/>
-    <w:lsdException w:name="Medium Grid 2 Accent 3" w:uiPriority="68"/>
-    <w:lsdException w:name="Medium Grid 3 Accent 3" w:uiPriority="69"/>
-    <w:lsdException w:name="Dark List Accent 3" w:uiPriority="70"/>
-    <w:lsdException w:name="Colorful Shading Accent 3" w:uiPriority="71"/>
-    <w:lsdException w:name="Colorful List Accent 3" w:uiPriority="72"/>
-    <w:lsdException w:name="Colorful Grid Accent 3" w:uiPriority="73"/>
-    <w:lsdException w:name="Light Shading Accent 4" w:uiPriority="60"/>
-    <w:lsdException w:name="Light List Accent 4" w:uiPriority="61"/>
-    <w:lsdException w:name="Light Grid Accent 4" w:uiPriority="62"/>
-    <w:lsdException w:name="Medium Shading 1 Accent 4" w:uiPriority="63"/>
-    <w:lsdException w:name="Medium Shading 2 Accent 4" w:uiPriority="64"/>
-    <w:lsdException w:name="Medium List 1 Accent 4" w:uiPriority="65"/>
-    <w:lsdException w:name="Medium List 2 Accent 4" w:uiPriority="66"/>
-    <w:lsdException w:name="Medium Grid 1 Accent 4" w:uiPriority="67"/>
-    <w:lsdException w:name="Medium Grid 2 Accent 4" w:uiPriority="68"/>
-    <w:lsdException w:name="Medium Grid 3 Accent 4" w:uiPriority="69"/>
-    <w:lsdException w:name="Dark List Accent 4" w:uiPriority="70"/>
-    <w:lsdException w:name="Colorful Shading Accent 4" w:uiPriority="71"/>
-    <w:lsdException w:name="Colorful List Accent 4" w:uiPriority="72"/>
-    <w:lsdException w:name="Colorful Grid Accent 4" w:uiPriority="73"/>
-    <w:lsdException w:name="Light Shading Accent 5" w:uiPriority="60"/>
-    <w:lsdException w:name="Light List Accent 5" w:uiPriority="61"/>
-    <w:lsdException w:name="Light Grid Accent 5" w:uiPriority="62"/>
-    <w:lsdException w:name="Medium Shading 1 Accent 5" w:uiPriority="63"/>
-    <w:lsdException w:name="Medium Shading 2 Accent 5" w:uiPriority="64"/>
-    <w:lsdException w:name="Medium List 1 Accent 5" w:uiPriority="65"/>
-    <w:lsdException w:name="Medium List 2 Accent 5" w:uiPriority="66"/>
-    <w:lsdException w:name="Medium Grid 1 Accent 5" w:uiPriority="67"/>
-    <w:lsdException w:name="Medium Grid 2 Accent 5" w:uiPriority="68"/>
-    <w:lsdException w:name="Medium Grid 3 Accent 5" w:uiPriority="69"/>
-    <w:lsdException w:name="Dark List Accent 5" w:uiPriority="70"/>
-    <w:lsdException w:name="Colorful Shading Accent 5" w:uiPriority="71"/>
-    <w:lsdException w:name="Colorful List Accent 5" w:uiPriority="72"/>
-    <w:lsdException w:name="Colorful Grid Accent 5" w:uiPriority="73"/>
-    <w:lsdException w:name="Light Shading Accent 6" w:uiPriority="60"/>
-    <w:lsdException w:name="Light List Accent 6" w:uiPriority="61"/>
-    <w:lsdException w:name="Light Grid Accent 6" w:uiPriority="62"/>
-    <w:lsdException w:name="Medium Shading 1 Accent 6" w:uiPriority="63"/>
-    <w:lsdException w:name="Medium Shading 2 Accent 6" w:uiPriority="64"/>
-    <w:lsdException w:name="Medium List 1 Accent 6" w:uiPriority="65"/>
-    <w:lsdException w:name="Medium List 2 Accent 6" w:uiPriority="66"/>
-    <w:lsdException w:name="Medium Grid 1 Accent 6" w:uiPriority="67"/>
-    <w:lsdException w:name="Medium Grid 2 Accent 6" w:uiPriority="68"/>
-    <w:lsdException w:name="Medium Grid 3 Accent 6" w:uiPriority="69"/>
-    <w:lsdException w:name="Dark List Accent 6" w:uiPriority="70"/>
-    <w:lsdException w:name="Colorful Shading Accent 6" w:uiPriority="71"/>
-    <w:lsdException w:name="Colorful List Accent 6" w:uiPriority="72"/>
-    <w:lsdException w:name="Colorful Grid Accent 6" w:uiPriority="73"/>
-    <w:lsdException w:name="Subtle Emphasis" w:uiPriority="19"/>
-    <w:lsdException w:name="Intense Emphasis" w:uiPriority="21"/>
-    <w:lsdException w:name="Subtle Reference" w:uiPriority="31"/>
-    <w:lsdException w:name="Intense Reference" w:uiPriority="32"/>
-    <w:lsdException w:name="Book Title" w:uiPriority="33"/>
-    <w:lsdException w:name="Bibliography" w:semiHidden="1" w:uiPriority="37" w:unhideWhenUsed="1"/>
-    <w:lsdException w:name="TOC Heading" w:semiHidden="1" w:uiPriority="39" w:unhideWhenUsed="1" w:qFormat="1"/>
-    <w:lsdException w:name="Plain Table 1" w:uiPriority="41"/>
-    <w:lsdException w:name="Plain Table 2" w:uiPriority="42"/>
-    <w:lsdException w:name="Plain Table 3" w:uiPriority="43"/>
-    <w:lsdException w:name="Plain Table 4" w:uiPriority="44"/>
-    <w:lsdException w:name="Plain Table 5" w:uiPriority="45"/>
-    <w:lsdException w:name="Grid Table Light" w:uiPriority="40"/>
-    <w:lsdException w:name="Grid Table 1 Light" w:uiPriority="46"/>
-    <w:lsdException w:name="Grid Table 2" w:uiPriority="47"/>
-    <w:lsdException w:name="Grid Table 3" w:uiPriority="48"/>
-    <w:lsdException w:name="Grid Table 4" w:uiPriority="49"/>
-    <w:lsdException w:name="Grid Table 5 Dark" w:uiPriority="50"/>
-    <w:lsdException w:name="Grid Table 6 Colorful" w:uiPriority="51"/>
-    <w:lsdException w:name="Grid Table 7 Colorful" w:uiPriority="52"/>
-    <w:lsdException w:name="Grid Table 1 Light Accent 1" w:uiPriority="46"/>
-    <w:lsdException w:name="Grid Table 2 Accent 1" w:uiPriority="47"/>
-    <w:lsdException w:name="Grid Table 3 Accent 1" w:uiPriority="48"/>
-    <w:lsdException w:name="Grid Table 4 Accent 1" w:uiPriority="49"/>
-    <w:lsdException w:name="Grid Table 5 Dark Accent 1" w:uiPriority="50"/>
-    <w:lsdException w:name="Grid Table 6 Colorful Accent 1" w:uiPriority="51"/>
-    <w:lsdException w:name="Grid Table 7 Colorful Accent 1" w:uiPriority="52"/>
-    <w:lsdException w:name="Grid Table 1 Light Accent 2" w:uiPriority="46"/>
-    <w:lsdException w:name="Grid Table 2 Accent 2" w:uiPriority="47"/>
-    <w:lsdException w:name="Grid Table 3 Accent 2" w:uiPriority="48"/>
-    <w:lsdException w:name="Grid Table 4 Accent 2" w:uiPriority="49"/>
-    <w:lsdException w:name="Grid Table 5 Dark Accent 2" w:uiPriority="50"/>
-    <w:lsdException w:name="Grid Table 6 Colorful Accent 2" w:uiPriority="51"/>
-    <w:lsdException w:name="Grid Table 7 Colorful Accent 2" w:uiPriority="52"/>
-    <w:lsdException w:name="Grid Table 1 Light Accent 3" w:uiPriority="46"/>
-    <w:lsdException w:name="Grid Table 2 Accent 3" w:uiPriority="47"/>
-    <w:lsdException w:name="Grid Table 3 Accent 3" w:uiPriority="48"/>
-    <w:lsdException w:name="Grid Table 4 Accent 3" w:uiPriority="49"/>
-    <w:lsdException w:name="Grid Table 5 Dark Accent 3" w:uiPriority="50"/>
-    <w:lsdException w:name="Grid Table 6 Colorful Accent 3" w:uiPriority="51"/>
-    <w:lsdException w:name="Grid Table 7 Colorful Accent 3" w:uiPriority="52"/>
-    <w:lsdException w:name="Grid Table 1 Light Accent 4" w:uiPriority="46"/>
-    <w:lsdException w:name="Grid Table 2 Accent 4" w:uiPriority="47"/>
-    <w:lsdException w:name="Grid Table 3 Accent 4" w:uiPriority="48"/>
-    <w:lsdException w:name="Grid Table 4 Accent 4" w:uiPriority="49"/>
-    <w:lsdException w:name="Grid Table 5 Dark Accent 4" w:uiPriority="50"/>
-    <w:lsdException w:name="Grid Table 6 Colorful Accent 4" w:uiPriority="51"/>
-    <w:lsdException w:name="Grid Table 7 Colorful Accent 4" w:uiPriority="52"/>
-    <w:lsdException w:name="Grid Table 1 Light Accent 5" w:uiPriority="46"/>
-    <w:lsdException w:name="Grid Table 2 Accent 5" w:uiPriority="47"/>
-    <w:lsdException w:name="Grid Table 3 Accent 5" w:uiPriority="48"/>
-    <w:lsdException w:name="Grid Table 4 Accent 5" w:uiPriority="49"/>
-    <w:lsdException w:name="Grid Table 5 Dark Accent 5" w:uiPriority="50"/>
-    <w:lsdException w:name="Grid Table 6 Colorful Accent 5" w:uiPriority="51"/>
-    <w:lsdException w:name="Grid Table 7 Colorful Accent 5" w:uiPriority="52"/>
-    <w:lsdException w:name="Grid Table 1 Light Accent 6" w:uiPriority="46"/>
-    <w:lsdException w:name="Grid Table 2 Accent 6" w:uiPriority="47"/>
-    <w:lsdException w:name="Grid Table 3 Accent 6" w:uiPriority="48"/>
-    <w:lsdException w:name="Grid Table 4 Accent 6" w:uiPriority="49"/>
-    <w:lsdException w:name="Grid Table 5 Dark Accent 6" w:uiPriority="50"/>
-    <w:lsdException w:name="Grid Table 6 Colorful Accent 6" w:uiPriority="51"/>
-    <w:lsdException w:name="Grid Table 7 Colorful Accent 6" w:uiPriority="52"/>
-    <w:lsdException w:name="List Table 1 Light" w:uiPriority="46"/>
-    <w:lsdException w:name="List Table 2" w:uiPriority="47"/>
-    <w:lsdException w:name="List Table 3" w:uiPriority="48"/>
-    <w:lsdException w:name="List Table 4" w:uiPriority="49"/>
-    <w:lsdException w:name="List Table 5 Dark" w:uiPriority="50"/>
-    <w:lsdException w:name="List Table 6 Colorful" w:uiPriority="51"/>
-    <w:lsdException w:name="List Table 7 Colorful" w:uiPriority="52"/>
-    <w:lsdException w:name="List Table 1 Light Accent 1" w:uiPriority="46"/>
-    <w:lsdException w:name="List Table 2 Accent 1" w:uiPriority="47"/>
-    <w:lsdException w:name="List Table 3 Accent 1" w:uiPriority="48"/>
-    <w:lsdException w:name="List Table 4 Accent 1" w:uiPriority="49"/>
-    <w:lsdException w:name="List Table 5 Dark Accent 1" w:uiPriority="50"/>
-    <w:lsdException w:name="List Table 6 Colorful Accent 1" w:uiPriority="51"/>
-    <w:lsdException w:name="List Table 7 Colorful Accent 1" w:uiPriority="52"/>
-    <w:lsdException w:name="List Table 1 Light Accent 2" w:uiPriority="46"/>
-    <w:lsdException w:name="List Table 2 Accent 2" w:uiPriority="47"/>
-    <w:lsdException w:name="List Table 3 Accent 2" w:uiPriority="48"/>
-    <w:lsdException w:name="List Table 4 Accent 2" w:uiPriority="49"/>
-    <w:lsdException w:name="List Table 5 Dark Accent 2" w:uiPriority="50"/>
-    <w:lsdException w:name="List Table 6 Colorful Accent 2" w:uiPriority="51"/>
-    <w:lsdException w:name="List Table 7 Colorful Accent 2" w:uiPriority="52"/>
-    <w:lsdException w:name="List Table 1 Light Accent 3" w:uiPriority="46"/>
-    <w:lsdException w:name="List Table 2 Accent 3" w:uiPriority="47"/>
-    <w:lsdException w:name="List Table 3 Accent 3" w:uiPriority="48"/>
-    <w:lsdException w:name="List Table 4 Accent 3" w:uiPriority="49"/>
-    <w:lsdException w:name="List Table 5 Dark Accent 3" w:uiPriority="50"/>
-    <w:lsdException w:name="List Table 6 Colorful Accent 3" w:uiPriority="51"/>
-    <w:lsdException w:name="List Table 7 Colorful Accent 3" w:uiPriority="52"/>
-    <w:lsdException w:name="List Table 1 Light Accent 4" w:uiPriority="46"/>
-    <w:lsdException w:name="List Table 2 Accent 4" w:uiPriority="47"/>
-    <w:lsdException w:name="List Table 3 Accent 4" w:uiPriority="48"/>
-    <w:lsdException w:name="List Table 4 Accent 4" w:uiPriority="49"/>
-    <w:lsdException w:name="List Table 5 Dark Accent 4" w:uiPriority="50"/>
-    <w:lsdException w:name="List Table 6 Colorful Accent 4" w:uiPriority="51"/>
-    <w:lsdException w:name="List Table 7 Colorful Accent 4" w:uiPriority="52"/>
-    <w:lsdException w:name="List Table 1 Light Accent 5" w:uiPriority="46"/>
-    <w:lsdException w:name="List Table 2 Accent 5" w:uiPriority="47"/>
-    <w:lsdException w:name="List Table 3 Accent 5" w:uiPriority="48"/>
-    <w:lsdException w:name="List Table 4 Accent 5" w:uiPriority="49"/>
-    <w:lsdException w:name="List Table 5 Dark Accent 5" w:uiPriority="50"/>
-    <w:lsdException w:name="List Table 6 Colorful Accent 5" w:uiPriority="51"/>
-    <w:lsdException w:name="List Table 7 Colorful Accent 5" w:uiPriority="52"/>
-    <w:lsdException w:name="List Table 1 Light Accent 6" w:uiPriority="46"/>
-    <w:lsdException w:name="List Table 2 Accent 6" w:uiPriority="47"/>
-    <w:lsdException w:name="List Table 3 Accent 6" w:uiPriority="48"/>
-    <w:lsdException w:name="List Table 4 Accent 6" w:uiPriority="49"/>
-    <w:lsdException w:name="List Table 5 Dark Accent 6" w:uiPriority="50"/>
-    <w:lsdException w:name="List Table 6 Colorful Accent 6" w:uiPriority="51"/>
-    <w:lsdException w:name="List Table 7 Colorful Accent 6" w:uiPriority="52"/>
+  <w:latentStyles w:defLockedState="0" w:defUIPriority="99" w:defSemiHidden="1" w:defUnhideWhenUsed="1" w:defQFormat="0" w:count="267">
+    <w:lsdException w:name="Normal" w:semiHidden="0" w:uiPriority="0" w:unhideWhenUsed="0" w:qFormat="1"/>
+    <w:lsdException w:name="heading 1" w:semiHidden="0" w:uiPriority="9" w:unhideWhenUsed="0" w:qFormat="1"/>
+    <w:lsdException w:name="heading 2" w:uiPriority="9" w:qFormat="1"/>
+    <w:lsdException w:name="heading 3" w:uiPriority="9" w:qFormat="1"/>
+    <w:lsdException w:name="heading 4" w:uiPriority="9" w:qFormat="1"/>
+    <w:lsdException w:name="heading 5" w:uiPriority="9" w:qFormat="1"/>
+    <w:lsdException w:name="heading 6" w:uiPriority="9" w:qFormat="1"/>
+    <w:lsdException w:name="heading 7" w:uiPriority="9" w:qFormat="1"/>
+    <w:lsdException w:name="heading 8" w:uiPriority="9" w:qFormat="1"/>
+    <w:lsdException w:name="heading 9" w:uiPriority="9" w:qFormat="1"/>
+    <w:lsdException w:name="toc 1" w:uiPriority="39"/>
+    <w:lsdException w:name="toc 2" w:uiPriority="39"/>
+    <w:lsdException w:name="toc 3" w:uiPriority="39"/>
+    <w:lsdException w:name="toc 4" w:uiPriority="39"/>
+    <w:lsdException w:name="toc 5" w:uiPriority="39"/>
+    <w:lsdException w:name="toc 6" w:uiPriority="39"/>
+    <w:lsdException w:name="toc 7" w:uiPriority="39"/>
+    <w:lsdException w:name="toc 8" w:uiPriority="39"/>
+    <w:lsdException w:name="toc 9" w:uiPriority="39"/>
+    <w:lsdException w:name="caption" w:uiPriority="35" w:qFormat="1"/>
+    <w:lsdException w:name="Title" w:semiHidden="0" w:uiPriority="10" w:unhideWhenUsed="0"/>
+    <w:lsdException w:name="Default Paragraph Font" w:uiPriority="1"/>
+    <w:lsdException w:name="Subtitle" w:semiHidden="0" w:uiPriority="11" w:unhideWhenUsed="0"/>
+    <w:lsdException w:name="Strong" w:semiHidden="0" w:uiPriority="22" w:unhideWhenUsed="0" w:qFormat="1"/>
+    <w:lsdException w:name="Emphasis" w:semiHidden="0" w:uiPriority="20" w:unhideWhenUsed="0" w:qFormat="1"/>
+    <w:lsdException w:name="Table Grid" w:semiHidden="0" w:uiPriority="59" w:unhideWhenUsed="0"/>
+    <w:lsdException w:name="Placeholder Text" w:unhideWhenUsed="0"/>
+    <w:lsdException w:name="No Spacing" w:semiHidden="0" w:uiPriority="1" w:unhideWhenUsed="0"/>
+    <w:lsdException w:name="Light Shading" w:semiHidden="0" w:uiPriority="60" w:unhideWhenUsed="0"/>
+    <w:lsdException w:name="Light List" w:semiHidden="0" w:uiPriority="61" w:unhideWhenUsed="0"/>
+    <w:lsdException w:name="Light Grid" w:semiHidden="0" w:uiPriority="62" w:unhideWhenUsed="0"/>
+    <w:lsdException w:name="Medium Shading 1" w:semiHidden="0" w:uiPriority="63" w:unhideWhenUsed="0"/>
+    <w:lsdException w:name="Medium Shading 2" w:semiHidden="0" w:uiPriority="64" w:unhideWhenUsed="0"/>
+    <w:lsdException w:name="Medium List 1" w:semiHidden="0" w:uiPriority="65" w:unhideWhenUsed="0"/>
+    <w:lsdException w:name="Medium List 2" w:semiHidden="0" w:uiPriority="66" w:unhideWhenUsed="0"/>
+    <w:lsdException w:name="Medium Grid 1" w:semiHidden="0" w:uiPriority="67" w:unhideWhenUsed="0"/>
+    <w:lsdException w:name="Medium Grid 2" w:semiHidden="0" w:uiPriority="68" w:unhideWhenUsed="0"/>
+    <w:lsdException w:name="Medium Grid 3" w:semiHidden="0" w:uiPriority="69" w:unhideWhenUsed="0"/>
+    <w:lsdException w:name="Dark List" w:semiHidden="0" w:uiPriority="70" w:unhideWhenUsed="0"/>
+    <w:lsdException w:name="Colorful Shading" w:semiHidden="0" w:uiPriority="71" w:unhideWhenUsed="0"/>
+    <w:lsdException w:name="Colorful List" w:semiHidden="0" w:uiPriority="72" w:unhideWhenUsed="0"/>
+    <w:lsdException w:name="Colorful Grid" w:semiHidden="0" w:uiPriority="73" w:unhideWhenUsed="0"/>
+    <w:lsdException w:name="Light Shading Accent 1" w:semiHidden="0" w:uiPriority="60" w:unhideWhenUsed="0"/>
+    <w:lsdException w:name="Light List Accent 1" w:semiHidden="0" w:uiPriority="61" w:unhideWhenUsed="0"/>
+    <w:lsdException w:name="Light Grid Accent 1" w:semiHidden="0" w:uiPriority="62" w:unhideWhenUsed="0"/>
+    <w:lsdException w:name="Medium Shading 1 Accent 1" w:semiHidden="0" w:uiPriority="63" w:unhideWhenUsed="0"/>
+    <w:lsdException w:name="Medium Shading 2 Accent 1" w:semiHidden="0" w:uiPriority="64" w:unhideWhenUsed="0"/>
+    <w:lsdException w:name="Medium List 1 Accent 1" w:semiHidden="0" w:uiPriority="65" w:unhideWhenUsed="0"/>
+    <w:lsdException w:name="Revision" w:unhideWhenUsed="0"/>
+    <w:lsdException w:name="List Paragraph" w:semiHidden="0" w:uiPriority="34" w:unhideWhenUsed="0" w:qFormat="1"/>
+    <w:lsdException w:name="Quote" w:semiHidden="0" w:uiPriority="29" w:unhideWhenUsed="0"/>
+    <w:lsdException w:name="Intense Quote" w:semiHidden="0" w:uiPriority="30" w:unhideWhenUsed="0"/>
+    <w:lsdException w:name="Medium List 2 Accent 1" w:semiHidden="0" w:uiPriority="66" w:unhideWhenUsed="0"/>
+    <w:lsdException w:name="Medium Grid 1 Accent 1" w:semiHidden="0" w:uiPriority="67" w:unhideWhenUsed="0"/>
+    <w:lsdException w:name="Medium Grid 2 Accent 1" w:semiHidden="0" w:uiPriority="68" w:unhideWhenUsed="0"/>
+    <w:lsdException w:name="Medium Grid 3 Accent 1" w:semiHidden="0" w:uiPriority="69" w:unhideWhenUsed="0"/>
+    <w:lsdException w:name="Dark List Accent 1" w:semiHidden="0" w:uiPriority="70" w:unhideWhenUsed="0"/>
+    <w:lsdException w:name="Colorful Shading Accent 1" w:semiHidden="0" w:uiPriority="71" w:unhideWhenUsed="0"/>
+    <w:lsdException w:name="Colorful List Accent 1" w:semiHidden="0" w:uiPriority="72" w:unhideWhenUsed="0"/>
+    <w:lsdException w:name="Colorful Grid Accent 1" w:semiHidden="0" w:uiPriority="73" w:unhideWhenUsed="0"/>
+    <w:lsdException w:name="Light Shading Accent 2" w:semiHidden="0" w:uiPriority="60" w:unhideWhenUsed="0"/>
+    <w:lsdException w:name="Light List Accent 2" w:semiHidden="0" w:uiPriority="61" w:unhideWhenUsed="0"/>
+    <w:lsdException w:name="Light Grid Accent 2" w:semiHidden="0" w:uiPriority="62" w:unhideWhenUsed="0"/>
+    <w:lsdException w:name="Medium Shading 1 Accent 2" w:semiHidden="0" w:uiPriority="63" w:unhideWhenUsed="0"/>
+    <w:lsdException w:name="Medium Shading 2 Accent 2" w:semiHidden="0" w:uiPriority="64" w:unhideWhenUsed="0"/>
+    <w:lsdException w:name="Medium List 1 Accent 2" w:semiHidden="0" w:uiPriority="65" w:unhideWhenUsed="0"/>
+    <w:lsdException w:name="Medium List 2 Accent 2" w:semiHidden="0" w:uiPriority="66" w:unhideWhenUsed="0"/>
+    <w:lsdException w:name="Medium Grid 1 Accent 2" w:semiHidden="0" w:uiPriority="67" w:unhideWhenUsed="0"/>
+    <w:lsdException w:name="Medium Grid 2 Accent 2" w:semiHidden="0" w:uiPriority="68" w:unhideWhenUsed="0"/>
+    <w:lsdException w:name="Medium Grid 3 Accent 2" w:semiHidden="0" w:uiPriority="69" w:unhideWhenUsed="0"/>
+    <w:lsdException w:name="Dark List Accent 2" w:semiHidden="0" w:uiPriority="70" w:unhideWhenUsed="0"/>
+    <w:lsdException w:name="Colorful Shading Accent 2" w:semiHidden="0" w:uiPriority="71" w:unhideWhenUsed="0"/>
+    <w:lsdException w:name="Colorful List Accent 2" w:semiHidden="0" w:uiPriority="72" w:unhideWhenUsed="0"/>
+    <w:lsdException w:name="Colorful Grid Accent 2" w:semiHidden="0" w:uiPriority="73" w:unhideWhenUsed="0"/>
+    <w:lsdException w:name="Light Shading Accent 3" w:semiHidden="0" w:uiPriority="60" w:unhideWhenUsed="0"/>
+    <w:lsdException w:name="Light List Accent 3" w:semiHidden="0" w:uiPriority="61" w:unhideWhenUsed="0"/>
+    <w:lsdException w:name="Light Grid Accent 3" w:semiHidden="0" w:uiPriority="62" w:unhideWhenUsed="0"/>
+    <w:lsdException w:name="Medium Shading 1 Accent 3" w:semiHidden="0" w:uiPriority="63" w:unhideWhenUsed="0"/>
+    <w:lsdException w:name="Medium Shading 2 Accent 3" w:semiHidden="0" w:uiPriority="64" w:unhideWhenUsed="0"/>
+    <w:lsdException w:name="Medium List 1 Accent 3" w:semiHidden="0" w:uiPriority="65" w:unhideWhenUsed="0"/>
+    <w:lsdException w:name="Medium List 2 Accent 3" w:semiHidden="0" w:uiPriority="66" w:unhideWhenUsed="0"/>
+    <w:lsdException w:name="Medium Grid 1 Accent 3" w:semiHidden="0" w:uiPriority="67" w:unhideWhenUsed="0"/>
+    <w:lsdException w:name="Medium Grid 2 Accent 3" w:semiHidden="0" w:uiPriority="68" w:unhideWhenUsed="0"/>
+    <w:lsdException w:name="Medium Grid 3 Accent 3" w:semiHidden="0" w:uiPriority="69" w:unhideWhenUsed="0"/>
+    <w:lsdException w:name="Dark List Accent 3" w:semiHidden="0" w:uiPriority="70" w:unhideWhenUsed="0"/>
+    <w:lsdException w:name="Colorful Shading Accent 3" w:semiHidden="0" w:uiPriority="71" w:unhideWhenUsed="0"/>
+    <w:lsdException w:name="Colorful List Accent 3" w:semiHidden="0" w:uiPriority="72" w:unhideWhenUsed="0"/>
+    <w:lsdException w:name="Colorful Grid Accent 3" w:semiHidden="0" w:uiPriority="73" w:unhideWhenUsed="0"/>
+    <w:lsdException w:name="Light Shading Accent 4" w:semiHidden="0" w:uiPriority="60" w:unhideWhenUsed="0"/>
+    <w:lsdException w:name="Light List Accent 4" w:semiHidden="0" w:uiPriority="61" w:unhideWhenUsed="0"/>
+    <w:lsdException w:name="Light Grid Accent 4" w:semiHidden="0" w:uiPriority="62" w:unhideWhenUsed="0"/>
+    <w:lsdException w:name="Medium Shading 1 Accent 4" w:semiHidden="0" w:uiPriority="63" w:unhideWhenUsed="0"/>
+    <w:lsdException w:name="Medium Shading 2 Accent 4" w:semiHidden="0" w:uiPriority="64" w:unhideWhenUsed="0"/>
+    <w:lsdException w:name="Medium List 1 Accent 4" w:semiHidden="0" w:uiPriority="65" w:unhideWhenUsed="0"/>
+    <w:lsdException w:name="Medium List 2 Accent 4" w:semiHidden="0" w:uiPriority="66" w:unhideWhenUsed="0"/>
+    <w:lsdException w:name="Medium Grid 1 Accent 4" w:semiHidden="0" w:uiPriority="67" w:unhideWhenUsed="0"/>
+    <w:lsdException w:name="Medium Grid 2 Accent 4" w:semiHidden="0" w:uiPriority="68" w:unhideWhenUsed="0"/>
+    <w:lsdException w:name="Medium Grid 3 Accent 4" w:semiHidden="0" w:uiPriority="69" w:unhideWhenUsed="0"/>
+    <w:lsdException w:name="Dark List Accent 4" w:semiHidden="0" w:uiPriority="70" w:unhideWhenUsed="0"/>
+    <w:lsdException w:name="Colorful Shading Accent 4" w:semiHidden="0" w:uiPriority="71" w:unhideWhenUsed="0"/>
+    <w:lsdException w:name="Colorful List Accent 4" w:semiHidden="0" w:uiPriority="72" w:unhideWhenUsed="0"/>
+    <w:lsdException w:name="Colorful Grid Accent 4" w:semiHidden="0" w:uiPriority="73" w:unhideWhenUsed="0"/>
+    <w:lsdException w:name="Light Shading Accent 5" w:semiHidden="0" w:uiPriority="60" w:unhideWhenUsed="0"/>
+    <w:lsdException w:name="Light List Accent 5" w:semiHidden="0" w:uiPriority="61" w:unhideWhenUsed="0"/>
+    <w:lsdException w:name="Light Grid Accent 5" w:semiHidden="0" w:uiPriority="62" w:unhideWhenUsed="0"/>
+    <w:lsdException w:name="Medium Shading 1 Accent 5" w:semiHidden="0" w:uiPriority="63" w:unhideWhenUsed="0"/>
+    <w:lsdException w:name="Medium Shading 2 Accent 5" w:semiHidden="0" w:uiPriority="64" w:unhideWhenUsed="0"/>
+    <w:lsdException w:name="Medium List 1 Accent 5" w:semiHidden="0" w:uiPriority="65" w:unhideWhenUsed="0"/>
+    <w:lsdException w:name="Medium List 2 Accent 5" w:semiHidden="0" w:uiPriority="66" w:unhideWhenUsed="0"/>
+    <w:lsdException w:name="Medium Grid 1 Accent 5" w:semiHidden="0" w:uiPriority="67" w:unhideWhenUsed="0"/>
+    <w:lsdException w:name="Medium Grid 2 Accent 5" w:semiHidden="0" w:uiPriority="68" w:unhideWhenUsed="0"/>
+    <w:lsdException w:name="Medium Grid 3 Accent 5" w:semiHidden="0" w:uiPriority="69" w:unhideWhenUsed="0"/>
+    <w:lsdException w:name="Dark List Accent 5" w:semiHidden="0" w:uiPriority="70" w:unhideWhenUsed="0"/>
+    <w:lsdException w:name="Colorful Shading Accent 5" w:semiHidden="0" w:uiPriority="71" w:unhideWhenUsed="0"/>
+    <w:lsdException w:name="Colorful List Accent 5" w:semiHidden="0" w:uiPriority="72" w:unhideWhenUsed="0"/>
+    <w:lsdException w:name="Colorful Grid Accent 5" w:semiHidden="0" w:uiPriority="73" w:unhideWhenUsed="0"/>
+    <w:lsdException w:name="Light Shading Accent 6" w:semiHidden="0" w:uiPriority="60" w:unhideWhenUsed="0"/>
+    <w:lsdException w:name="Light List Accent 6" w:semiHidden="0" w:uiPriority="61" w:unhideWhenUsed="0"/>
+    <w:lsdException w:name="Light Grid Accent 6" w:semiHidden="0" w:uiPriority="62" w:unhideWhenUsed="0"/>
+    <w:lsdException w:name="Medium Shading 1 Accent 6" w:semiHidden="0" w:uiPriority="63" w:unhideWhenUsed="0"/>
+    <w:lsdException w:name="Medium Shading 2 Accent 6" w:semiHidden="0" w:uiPriority="64" w:unhideWhenUsed="0"/>
+    <w:lsdException w:name="Medium List 1 Accent 6" w:semiHidden="0" w:uiPriority="65" w:unhideWhenUsed="0"/>
+    <w:lsdException w:name="Medium List 2 Accent 6" w:semiHidden="0" w:uiPriority="66" w:unhideWhenUsed="0"/>
+    <w:lsdException w:name="Medium Grid 1 Accent 6" w:semiHidden="0" w:uiPriority="67" w:unhideWhenUsed="0"/>
+    <w:lsdException w:name="Medium Grid 2 Accent 6" w:semiHidden="0" w:uiPriority="68" w:unhideWhenUsed="0"/>
+    <w:lsdException w:name="Medium Grid 3 Accent 6" w:semiHidden="0" w:uiPriority="69" w:unhideWhenUsed="0"/>
+    <w:lsdException w:name="Dark List Accent 6" w:semiHidden="0" w:uiPriority="70" w:unhideWhenUsed="0"/>
+    <w:lsdException w:name="Colorful Shading Accent 6" w:semiHidden="0" w:uiPriority="71" w:unhideWhenUsed="0"/>
+    <w:lsdException w:name="Colorful List Accent 6" w:semiHidden="0" w:uiPriority="72" w:unhideWhenUsed="0"/>
+    <w:lsdException w:name="Colorful Grid Accent 6" w:semiHidden="0" w:uiPriority="73" w:unhideWhenUsed="0"/>
+    <w:lsdException w:name="Subtle Emphasis" w:semiHidden="0" w:uiPriority="19" w:unhideWhenUsed="0"/>
+    <w:lsdException w:name="Intense Emphasis" w:semiHidden="0" w:uiPriority="21" w:unhideWhenUsed="0"/>
+    <w:lsdException w:name="Subtle Reference" w:semiHidden="0" w:uiPriority="31" w:unhideWhenUsed="0"/>
+    <w:lsdException w:name="Intense Reference" w:semiHidden="0" w:uiPriority="32" w:unhideWhenUsed="0"/>
+    <w:lsdException w:name="Book Title" w:semiHidden="0" w:uiPriority="33" w:unhideWhenUsed="0"/>
+    <w:lsdException w:name="Bibliography" w:uiPriority="37"/>
+    <w:lsdException w:name="TOC Heading" w:uiPriority="39" w:qFormat="1"/>
   </w:latentStyles>
-  <w:style w:type="paragraph" w:default="1" w:styleId="Normal">
+  <w:style w:type="paragraph" w:default="1" w:styleId="a">
     <w:name w:val="Normal"/>
     <w:qFormat/>
     <w:rsid w:val="00AC7550"/>
   </w:style>
-  <w:style w:type="paragraph" w:styleId="Heading1">
+  <w:style w:type="paragraph" w:styleId="1">
     <w:name w:val="heading 1"/>
-    <w:basedOn w:val="Normal"/>
-    <w:next w:val="Normal"/>
-    <w:link w:val="Heading1Char"/>
+    <w:basedOn w:val="a"/>
+    <w:next w:val="a"/>
+    <w:link w:val="10"/>
     <w:uiPriority w:val="9"/>
     <w:qFormat/>
     <w:rsid w:val="00941FFF"/>
@@ -9918,11 +9804,11 @@
       <w:szCs w:val="32"/>
     </w:rPr>
   </w:style>
-  <w:style w:type="paragraph" w:styleId="Heading2">
+  <w:style w:type="paragraph" w:styleId="2">
     <w:name w:val="heading 2"/>
-    <w:basedOn w:val="Normal"/>
-    <w:next w:val="Normal"/>
-    <w:link w:val="Heading2Char"/>
+    <w:basedOn w:val="a"/>
+    <w:next w:val="a"/>
+    <w:link w:val="20"/>
     <w:uiPriority w:val="9"/>
     <w:qFormat/>
     <w:rsid w:val="00E2004D"/>
@@ -9943,11 +9829,11 @@
       <w:szCs w:val="36"/>
     </w:rPr>
   </w:style>
-  <w:style w:type="paragraph" w:styleId="Heading3">
+  <w:style w:type="paragraph" w:styleId="3">
     <w:name w:val="heading 3"/>
-    <w:basedOn w:val="Normal"/>
-    <w:next w:val="Normal"/>
-    <w:link w:val="Heading3Char"/>
+    <w:basedOn w:val="a"/>
+    <w:next w:val="a"/>
+    <w:link w:val="30"/>
     <w:uiPriority w:val="9"/>
     <w:unhideWhenUsed/>
     <w:qFormat/>
@@ -9974,11 +9860,11 @@
       <w:szCs w:val="32"/>
     </w:rPr>
   </w:style>
-  <w:style w:type="paragraph" w:styleId="Heading4">
+  <w:style w:type="paragraph" w:styleId="4">
     <w:name w:val="heading 4"/>
-    <w:basedOn w:val="Normal"/>
-    <w:next w:val="Normal"/>
-    <w:link w:val="Heading4Char"/>
+    <w:basedOn w:val="a"/>
+    <w:next w:val="a"/>
+    <w:link w:val="40"/>
     <w:uiPriority w:val="9"/>
     <w:unhideWhenUsed/>
     <w:qFormat/>
@@ -9997,11 +9883,11 @@
       <w:sz w:val="28"/>
     </w:rPr>
   </w:style>
-  <w:style w:type="paragraph" w:styleId="Heading5">
+  <w:style w:type="paragraph" w:styleId="5">
     <w:name w:val="heading 5"/>
-    <w:basedOn w:val="Normal"/>
-    <w:next w:val="Normal"/>
-    <w:link w:val="Heading5Char"/>
+    <w:basedOn w:val="a"/>
+    <w:next w:val="a"/>
+    <w:link w:val="50"/>
     <w:uiPriority w:val="9"/>
     <w:semiHidden/>
     <w:unhideWhenUsed/>
@@ -10019,13 +9905,13 @@
       <w:color w:val="B2500E"/>
     </w:rPr>
   </w:style>
-  <w:style w:type="character" w:default="1" w:styleId="DefaultParagraphFont">
+  <w:style w:type="character" w:default="1" w:styleId="a0">
     <w:name w:val="Default Paragraph Font"/>
     <w:uiPriority w:val="1"/>
     <w:semiHidden/>
     <w:unhideWhenUsed/>
   </w:style>
-  <w:style w:type="table" w:default="1" w:styleId="TableNormal">
+  <w:style w:type="table" w:default="1" w:styleId="a1">
     <w:name w:val="Normal Table"/>
     <w:uiPriority w:val="99"/>
     <w:semiHidden/>
@@ -10040,16 +9926,16 @@
       </w:tblCellMar>
     </w:tblPr>
   </w:style>
-  <w:style w:type="numbering" w:default="1" w:styleId="NoList">
+  <w:style w:type="numbering" w:default="1" w:styleId="a2">
     <w:name w:val="No List"/>
     <w:uiPriority w:val="99"/>
     <w:semiHidden/>
     <w:unhideWhenUsed/>
   </w:style>
-  <w:style w:type="paragraph" w:styleId="Header">
+  <w:style w:type="paragraph" w:styleId="a3">
     <w:name w:val="header"/>
-    <w:basedOn w:val="Normal"/>
-    <w:link w:val="HeaderChar"/>
+    <w:basedOn w:val="a"/>
+    <w:link w:val="a4"/>
     <w:uiPriority w:val="99"/>
     <w:unhideWhenUsed/>
     <w:rsid w:val="008068A2"/>
@@ -10061,17 +9947,17 @@
       <w:spacing w:after="0" w:line="240" w:lineRule="auto"/>
     </w:pPr>
   </w:style>
-  <w:style w:type="character" w:customStyle="1" w:styleId="HeaderChar">
-    <w:name w:val="Header Char"/>
-    <w:basedOn w:val="DefaultParagraphFont"/>
-    <w:link w:val="Header"/>
+  <w:style w:type="character" w:customStyle="1" w:styleId="a4">
+    <w:name w:val="Горен колонтитул Знак"/>
+    <w:basedOn w:val="a0"/>
+    <w:link w:val="a3"/>
     <w:uiPriority w:val="99"/>
     <w:rsid w:val="008068A2"/>
   </w:style>
-  <w:style w:type="paragraph" w:styleId="Footer">
+  <w:style w:type="paragraph" w:styleId="a5">
     <w:name w:val="footer"/>
-    <w:basedOn w:val="Normal"/>
-    <w:link w:val="FooterChar"/>
+    <w:basedOn w:val="a"/>
+    <w:link w:val="a6"/>
     <w:uiPriority w:val="99"/>
     <w:unhideWhenUsed/>
     <w:rsid w:val="008068A2"/>
@@ -10083,17 +9969,17 @@
       <w:spacing w:after="0" w:line="240" w:lineRule="auto"/>
     </w:pPr>
   </w:style>
-  <w:style w:type="character" w:customStyle="1" w:styleId="FooterChar">
-    <w:name w:val="Footer Char"/>
-    <w:basedOn w:val="DefaultParagraphFont"/>
-    <w:link w:val="Footer"/>
+  <w:style w:type="character" w:customStyle="1" w:styleId="a6">
+    <w:name w:val="Долен колонтитул Знак"/>
+    <w:basedOn w:val="a0"/>
+    <w:link w:val="a5"/>
     <w:uiPriority w:val="99"/>
     <w:rsid w:val="008068A2"/>
   </w:style>
-  <w:style w:type="paragraph" w:styleId="BalloonText">
+  <w:style w:type="paragraph" w:styleId="a7">
     <w:name w:val="Balloon Text"/>
-    <w:basedOn w:val="Normal"/>
-    <w:link w:val="BalloonTextChar"/>
+    <w:basedOn w:val="a"/>
+    <w:link w:val="a8"/>
     <w:uiPriority w:val="99"/>
     <w:semiHidden/>
     <w:unhideWhenUsed/>
@@ -10107,10 +9993,10 @@
       <w:szCs w:val="16"/>
     </w:rPr>
   </w:style>
-  <w:style w:type="character" w:customStyle="1" w:styleId="BalloonTextChar">
-    <w:name w:val="Balloon Text Char"/>
-    <w:basedOn w:val="DefaultParagraphFont"/>
-    <w:link w:val="BalloonText"/>
+  <w:style w:type="character" w:customStyle="1" w:styleId="a8">
+    <w:name w:val="Изнесен текст Знак"/>
+    <w:basedOn w:val="a0"/>
+    <w:link w:val="a7"/>
     <w:uiPriority w:val="99"/>
     <w:semiHidden/>
     <w:rsid w:val="00564D7B"/>
@@ -10120,9 +10006,9 @@
       <w:szCs w:val="16"/>
     </w:rPr>
   </w:style>
-  <w:style w:type="character" w:styleId="Hyperlink">
+  <w:style w:type="character" w:styleId="a9">
     <w:name w:val="Hyperlink"/>
-    <w:basedOn w:val="DefaultParagraphFont"/>
+    <w:basedOn w:val="a0"/>
     <w:uiPriority w:val="99"/>
     <w:unhideWhenUsed/>
     <w:rsid w:val="0079324A"/>
@@ -10131,10 +10017,10 @@
       <w:u w:val="single"/>
     </w:rPr>
   </w:style>
-  <w:style w:type="character" w:customStyle="1" w:styleId="Heading1Char">
-    <w:name w:val="Heading 1 Char"/>
-    <w:basedOn w:val="DefaultParagraphFont"/>
-    <w:link w:val="Heading1"/>
+  <w:style w:type="character" w:customStyle="1" w:styleId="10">
+    <w:name w:val="Заглавие 1 Знак"/>
+    <w:basedOn w:val="a0"/>
+    <w:link w:val="1"/>
     <w:uiPriority w:val="9"/>
     <w:rsid w:val="00941FFF"/>
     <w:rPr>
@@ -10146,10 +10032,10 @@
       <w:lang w:val="bg-BG"/>
     </w:rPr>
   </w:style>
-  <w:style w:type="character" w:customStyle="1" w:styleId="Heading2Char">
-    <w:name w:val="Heading 2 Char"/>
-    <w:basedOn w:val="DefaultParagraphFont"/>
-    <w:link w:val="Heading2"/>
+  <w:style w:type="character" w:customStyle="1" w:styleId="20">
+    <w:name w:val="Заглавие 2 Знак"/>
+    <w:basedOn w:val="a0"/>
+    <w:link w:val="2"/>
     <w:uiPriority w:val="9"/>
     <w:rsid w:val="00E2004D"/>
     <w:rPr>
@@ -10160,9 +10046,9 @@
       <w:szCs w:val="36"/>
     </w:rPr>
   </w:style>
-  <w:style w:type="paragraph" w:styleId="NormalWeb">
+  <w:style w:type="paragraph" w:styleId="aa">
     <w:name w:val="Normal (Web)"/>
-    <w:basedOn w:val="Normal"/>
+    <w:basedOn w:val="a"/>
     <w:uiPriority w:val="99"/>
     <w:semiHidden/>
     <w:unhideWhenUsed/>
@@ -10176,9 +10062,9 @@
       <w:szCs w:val="24"/>
     </w:rPr>
   </w:style>
-  <w:style w:type="character" w:styleId="Strong">
+  <w:style w:type="character" w:styleId="ab">
     <w:name w:val="Strong"/>
-    <w:basedOn w:val="DefaultParagraphFont"/>
+    <w:basedOn w:val="a0"/>
     <w:uiPriority w:val="22"/>
     <w:qFormat/>
     <w:rsid w:val="00524789"/>
@@ -10187,10 +10073,10 @@
       <w:bCs/>
     </w:rPr>
   </w:style>
-  <w:style w:type="character" w:customStyle="1" w:styleId="Heading3Char">
-    <w:name w:val="Heading 3 Char"/>
-    <w:basedOn w:val="DefaultParagraphFont"/>
-    <w:link w:val="Heading3"/>
+  <w:style w:type="character" w:customStyle="1" w:styleId="30">
+    <w:name w:val="Заглавие 3 Знак"/>
+    <w:basedOn w:val="a0"/>
+    <w:link w:val="3"/>
     <w:uiPriority w:val="9"/>
     <w:rsid w:val="0084740F"/>
     <w:rPr>
@@ -10201,10 +10087,10 @@
       <w:szCs w:val="32"/>
     </w:rPr>
   </w:style>
-  <w:style w:type="character" w:customStyle="1" w:styleId="Heading4Char">
-    <w:name w:val="Heading 4 Char"/>
-    <w:basedOn w:val="DefaultParagraphFont"/>
-    <w:link w:val="Heading4"/>
+  <w:style w:type="character" w:customStyle="1" w:styleId="40">
+    <w:name w:val="Заглавие 4 Знак"/>
+    <w:basedOn w:val="a0"/>
+    <w:link w:val="4"/>
     <w:uiPriority w:val="9"/>
     <w:rsid w:val="00941FFF"/>
     <w:rPr>
@@ -10216,10 +10102,10 @@
       <w:lang w:val="bg-BG"/>
     </w:rPr>
   </w:style>
-  <w:style w:type="paragraph" w:styleId="ListParagraph">
+  <w:style w:type="paragraph" w:styleId="ac">
     <w:name w:val="List Paragraph"/>
-    <w:basedOn w:val="Normal"/>
-    <w:link w:val="ListParagraphChar"/>
+    <w:basedOn w:val="a"/>
+    <w:link w:val="ad"/>
     <w:uiPriority w:val="34"/>
     <w:qFormat/>
     <w:rsid w:val="008617B5"/>
@@ -10228,9 +10114,9 @@
       <w:contextualSpacing/>
     </w:pPr>
   </w:style>
-  <w:style w:type="character" w:styleId="FollowedHyperlink">
+  <w:style w:type="character" w:styleId="ae">
     <w:name w:val="FollowedHyperlink"/>
-    <w:basedOn w:val="DefaultParagraphFont"/>
+    <w:basedOn w:val="a0"/>
     <w:uiPriority w:val="99"/>
     <w:semiHidden/>
     <w:unhideWhenUsed/>
@@ -10240,10 +10126,10 @@
       <w:u w:val="single"/>
     </w:rPr>
   </w:style>
-  <w:style w:type="character" w:customStyle="1" w:styleId="Heading5Char">
-    <w:name w:val="Heading 5 Char"/>
-    <w:basedOn w:val="DefaultParagraphFont"/>
-    <w:link w:val="Heading5"/>
+  <w:style w:type="character" w:customStyle="1" w:styleId="50">
+    <w:name w:val="Заглавие 5 Знак"/>
+    <w:basedOn w:val="a0"/>
+    <w:link w:val="5"/>
     <w:uiPriority w:val="9"/>
     <w:semiHidden/>
     <w:rsid w:val="00941FFF"/>
@@ -10256,8 +10142,8 @@
   </w:style>
   <w:style w:type="paragraph" w:customStyle="1" w:styleId="Code">
     <w:name w:val="Code"/>
-    <w:basedOn w:val="Normal"/>
-    <w:next w:val="Normal"/>
+    <w:basedOn w:val="a"/>
+    <w:next w:val="a"/>
     <w:link w:val="CodeChar"/>
     <w:qFormat/>
     <w:rsid w:val="00B42483"/>
@@ -10267,9 +10153,9 @@
       <w:noProof/>
     </w:rPr>
   </w:style>
-  <w:style w:type="table" w:styleId="TableGrid">
+  <w:style w:type="table" w:styleId="af">
     <w:name w:val="Table Grid"/>
-    <w:basedOn w:val="TableNormal"/>
+    <w:basedOn w:val="a1"/>
     <w:uiPriority w:val="59"/>
     <w:rsid w:val="00FE5A80"/>
     <w:pPr>
@@ -10286,10 +10172,10 @@
       </w:tblBorders>
     </w:tblPr>
   </w:style>
-  <w:style w:type="character" w:customStyle="1" w:styleId="ListParagraphChar">
-    <w:name w:val="List Paragraph Char"/>
-    <w:basedOn w:val="DefaultParagraphFont"/>
-    <w:link w:val="ListParagraph"/>
+  <w:style w:type="character" w:customStyle="1" w:styleId="ad">
+    <w:name w:val="Списък на абзаци Знак"/>
+    <w:basedOn w:val="a0"/>
+    <w:link w:val="ac"/>
     <w:uiPriority w:val="34"/>
     <w:rsid w:val="00B42483"/>
     <w:rPr>
@@ -10298,7 +10184,7 @@
   </w:style>
   <w:style w:type="character" w:customStyle="1" w:styleId="CodeChar">
     <w:name w:val="Code Char"/>
-    <w:basedOn w:val="ListParagraphChar"/>
+    <w:basedOn w:val="ad"/>
     <w:link w:val="Code"/>
     <w:rsid w:val="00B42483"/>
     <w:rPr>
@@ -10308,9 +10194,9 @@
       <w:lang w:val="bg-BG"/>
     </w:rPr>
   </w:style>
-  <w:style w:type="character" w:styleId="Emphasis">
+  <w:style w:type="character" w:styleId="af0">
     <w:name w:val="Emphasis"/>
-    <w:basedOn w:val="DefaultParagraphFont"/>
+    <w:basedOn w:val="a0"/>
     <w:uiPriority w:val="20"/>
     <w:qFormat/>
     <w:rsid w:val="00083BAB"/>
@@ -10332,7 +10218,7 @@
   </w:style>
   <w:style w:type="paragraph" w:customStyle="1" w:styleId="Score">
     <w:name w:val="Score"/>
-    <w:basedOn w:val="Normal"/>
+    <w:basedOn w:val="a"/>
     <w:link w:val="ScoreChar"/>
     <w:qFormat/>
     <w:rsid w:val="003D000E"/>
@@ -10346,9 +10232,636 @@
       <w:sz w:val="24"/>
     </w:rPr>
   </w:style>
-  <w:style w:type="character" w:styleId="HTMLCode">
+  <w:style w:type="character" w:styleId="HTML">
     <w:name w:val="HTML Code"/>
-    <w:basedOn w:val="DefaultParagraphFont"/>
+    <w:basedOn w:val="a0"/>
+    <w:uiPriority w:val="99"/>
+    <w:semiHidden/>
+    <w:unhideWhenUsed/>
+    <w:rsid w:val="00070CC3"/>
+    <w:rPr>
+      <w:rFonts w:ascii="Courier New" w:eastAsia="Times New Roman" w:hAnsi="Courier New" w:cs="Courier New"/>
+      <w:sz w:val="20"/>
+      <w:szCs w:val="20"/>
+    </w:rPr>
+  </w:style>
+</w:styles>
+</file>
+
+<file path=word/stylesWithEffects.xml><?xml version="1.0" encoding="utf-8"?>
+<w:styles xmlns:wpc="http://schemas.microsoft.com/office/word/2010/wordprocessingCanvas" xmlns:mc="http://schemas.openxmlformats.org/markup-compatibility/2006" xmlns:o="urn:schemas-microsoft-com:office:office" xmlns:r="http://schemas.openxmlformats.org/officeDocument/2006/relationships" xmlns:m="http://schemas.openxmlformats.org/officeDocument/2006/math" xmlns:v="urn:schemas-microsoft-com:vml" xmlns:wp14="http://schemas.microsoft.com/office/word/2010/wordprocessingDrawing" xmlns:wp="http://schemas.openxmlformats.org/drawingml/2006/wordprocessingDrawing" xmlns:w10="urn:schemas-microsoft-com:office:word" xmlns:w="http://schemas.openxmlformats.org/wordprocessingml/2006/main" xmlns:w14="http://schemas.microsoft.com/office/word/2010/wordml" xmlns:wpg="http://schemas.microsoft.com/office/word/2010/wordprocessingGroup" xmlns:wpi="http://schemas.microsoft.com/office/word/2010/wordprocessingInk" xmlns:wne="http://schemas.microsoft.com/office/word/2006/wordml" xmlns:wps="http://schemas.microsoft.com/office/word/2010/wordprocessingShape" mc:Ignorable="w14 wp14">
+  <w:docDefaults>
+    <w:rPrDefault>
+      <w:rPr>
+        <w:rFonts w:asciiTheme="minorHAnsi" w:eastAsiaTheme="minorHAnsi" w:hAnsiTheme="minorHAnsi" w:cstheme="minorBidi"/>
+        <w:sz w:val="22"/>
+        <w:szCs w:val="22"/>
+        <w:lang w:val="en-US" w:eastAsia="en-US" w:bidi="ar-SA"/>
+      </w:rPr>
+    </w:rPrDefault>
+    <w:pPrDefault>
+      <w:pPr>
+        <w:spacing w:after="200" w:line="276" w:lineRule="auto"/>
+      </w:pPr>
+    </w:pPrDefault>
+  </w:docDefaults>
+  <w:latentStyles w:defLockedState="0" w:defUIPriority="99" w:defSemiHidden="1" w:defUnhideWhenUsed="1" w:defQFormat="0" w:count="267">
+    <w:lsdException w:name="Normal" w:semiHidden="0" w:uiPriority="0" w:unhideWhenUsed="0" w:qFormat="1"/>
+    <w:lsdException w:name="heading 1" w:semiHidden="0" w:uiPriority="9" w:unhideWhenUsed="0" w:qFormat="1"/>
+    <w:lsdException w:name="heading 2" w:uiPriority="9" w:qFormat="1"/>
+    <w:lsdException w:name="heading 3" w:uiPriority="9" w:qFormat="1"/>
+    <w:lsdException w:name="heading 4" w:uiPriority="9" w:qFormat="1"/>
+    <w:lsdException w:name="heading 5" w:uiPriority="9" w:qFormat="1"/>
+    <w:lsdException w:name="heading 6" w:uiPriority="9" w:qFormat="1"/>
+    <w:lsdException w:name="heading 7" w:uiPriority="9" w:qFormat="1"/>
+    <w:lsdException w:name="heading 8" w:uiPriority="9" w:qFormat="1"/>
+    <w:lsdException w:name="heading 9" w:uiPriority="9" w:qFormat="1"/>
+    <w:lsdException w:name="toc 1" w:uiPriority="39"/>
+    <w:lsdException w:name="toc 2" w:uiPriority="39"/>
+    <w:lsdException w:name="toc 3" w:uiPriority="39"/>
+    <w:lsdException w:name="toc 4" w:uiPriority="39"/>
+    <w:lsdException w:name="toc 5" w:uiPriority="39"/>
+    <w:lsdException w:name="toc 6" w:uiPriority="39"/>
+    <w:lsdException w:name="toc 7" w:uiPriority="39"/>
+    <w:lsdException w:name="toc 8" w:uiPriority="39"/>
+    <w:lsdException w:name="toc 9" w:uiPriority="39"/>
+    <w:lsdException w:name="caption" w:uiPriority="35" w:qFormat="1"/>
+    <w:lsdException w:name="Title" w:semiHidden="0" w:uiPriority="10" w:unhideWhenUsed="0"/>
+    <w:lsdException w:name="Default Paragraph Font" w:uiPriority="1"/>
+    <w:lsdException w:name="Subtitle" w:semiHidden="0" w:uiPriority="11" w:unhideWhenUsed="0"/>
+    <w:lsdException w:name="Strong" w:semiHidden="0" w:uiPriority="22" w:unhideWhenUsed="0" w:qFormat="1"/>
+    <w:lsdException w:name="Emphasis" w:semiHidden="0" w:uiPriority="20" w:unhideWhenUsed="0" w:qFormat="1"/>
+    <w:lsdException w:name="Table Grid" w:semiHidden="0" w:uiPriority="59" w:unhideWhenUsed="0"/>
+    <w:lsdException w:name="Placeholder Text" w:unhideWhenUsed="0"/>
+    <w:lsdException w:name="No Spacing" w:semiHidden="0" w:uiPriority="1" w:unhideWhenUsed="0"/>
+    <w:lsdException w:name="Light Shading" w:semiHidden="0" w:uiPriority="60" w:unhideWhenUsed="0"/>
+    <w:lsdException w:name="Light List" w:semiHidden="0" w:uiPriority="61" w:unhideWhenUsed="0"/>
+    <w:lsdException w:name="Light Grid" w:semiHidden="0" w:uiPriority="62" w:unhideWhenUsed="0"/>
+    <w:lsdException w:name="Medium Shading 1" w:semiHidden="0" w:uiPriority="63" w:unhideWhenUsed="0"/>
+    <w:lsdException w:name="Medium Shading 2" w:semiHidden="0" w:uiPriority="64" w:unhideWhenUsed="0"/>
+    <w:lsdException w:name="Medium List 1" w:semiHidden="0" w:uiPriority="65" w:unhideWhenUsed="0"/>
+    <w:lsdException w:name="Medium List 2" w:semiHidden="0" w:uiPriority="66" w:unhideWhenUsed="0"/>
+    <w:lsdException w:name="Medium Grid 1" w:semiHidden="0" w:uiPriority="67" w:unhideWhenUsed="0"/>
+    <w:lsdException w:name="Medium Grid 2" w:semiHidden="0" w:uiPriority="68" w:unhideWhenUsed="0"/>
+    <w:lsdException w:name="Medium Grid 3" w:semiHidden="0" w:uiPriority="69" w:unhideWhenUsed="0"/>
+    <w:lsdException w:name="Dark List" w:semiHidden="0" w:uiPriority="70" w:unhideWhenUsed="0"/>
+    <w:lsdException w:name="Colorful Shading" w:semiHidden="0" w:uiPriority="71" w:unhideWhenUsed="0"/>
+    <w:lsdException w:name="Colorful List" w:semiHidden="0" w:uiPriority="72" w:unhideWhenUsed="0"/>
+    <w:lsdException w:name="Colorful Grid" w:semiHidden="0" w:uiPriority="73" w:unhideWhenUsed="0"/>
+    <w:lsdException w:name="Light Shading Accent 1" w:semiHidden="0" w:uiPriority="60" w:unhideWhenUsed="0"/>
+    <w:lsdException w:name="Light List Accent 1" w:semiHidden="0" w:uiPriority="61" w:unhideWhenUsed="0"/>
+    <w:lsdException w:name="Light Grid Accent 1" w:semiHidden="0" w:uiPriority="62" w:unhideWhenUsed="0"/>
+    <w:lsdException w:name="Medium Shading 1 Accent 1" w:semiHidden="0" w:uiPriority="63" w:unhideWhenUsed="0"/>
+    <w:lsdException w:name="Medium Shading 2 Accent 1" w:semiHidden="0" w:uiPriority="64" w:unhideWhenUsed="0"/>
+    <w:lsdException w:name="Medium List 1 Accent 1" w:semiHidden="0" w:uiPriority="65" w:unhideWhenUsed="0"/>
+    <w:lsdException w:name="Revision" w:unhideWhenUsed="0"/>
+    <w:lsdException w:name="List Paragraph" w:semiHidden="0" w:uiPriority="34" w:unhideWhenUsed="0" w:qFormat="1"/>
+    <w:lsdException w:name="Quote" w:semiHidden="0" w:uiPriority="29" w:unhideWhenUsed="0"/>
+    <w:lsdException w:name="Intense Quote" w:semiHidden="0" w:uiPriority="30" w:unhideWhenUsed="0"/>
+    <w:lsdException w:name="Medium List 2 Accent 1" w:semiHidden="0" w:uiPriority="66" w:unhideWhenUsed="0"/>
+    <w:lsdException w:name="Medium Grid 1 Accent 1" w:semiHidden="0" w:uiPriority="67" w:unhideWhenUsed="0"/>
+    <w:lsdException w:name="Medium Grid 2 Accent 1" w:semiHidden="0" w:uiPriority="68" w:unhideWhenUsed="0"/>
+    <w:lsdException w:name="Medium Grid 3 Accent 1" w:semiHidden="0" w:uiPriority="69" w:unhideWhenUsed="0"/>
+    <w:lsdException w:name="Dark List Accent 1" w:semiHidden="0" w:uiPriority="70" w:unhideWhenUsed="0"/>
+    <w:lsdException w:name="Colorful Shading Accent 1" w:semiHidden="0" w:uiPriority="71" w:unhideWhenUsed="0"/>
+    <w:lsdException w:name="Colorful List Accent 1" w:semiHidden="0" w:uiPriority="72" w:unhideWhenUsed="0"/>
+    <w:lsdException w:name="Colorful Grid Accent 1" w:semiHidden="0" w:uiPriority="73" w:unhideWhenUsed="0"/>
+    <w:lsdException w:name="Light Shading Accent 2" w:semiHidden="0" w:uiPriority="60" w:unhideWhenUsed="0"/>
+    <w:lsdException w:name="Light List Accent 2" w:semiHidden="0" w:uiPriority="61" w:unhideWhenUsed="0"/>
+    <w:lsdException w:name="Light Grid Accent 2" w:semiHidden="0" w:uiPriority="62" w:unhideWhenUsed="0"/>
+    <w:lsdException w:name="Medium Shading 1 Accent 2" w:semiHidden="0" w:uiPriority="63" w:unhideWhenUsed="0"/>
+    <w:lsdException w:name="Medium Shading 2 Accent 2" w:semiHidden="0" w:uiPriority="64" w:unhideWhenUsed="0"/>
+    <w:lsdException w:name="Medium List 1 Accent 2" w:semiHidden="0" w:uiPriority="65" w:unhideWhenUsed="0"/>
+    <w:lsdException w:name="Medium List 2 Accent 2" w:semiHidden="0" w:uiPriority="66" w:unhideWhenUsed="0"/>
+    <w:lsdException w:name="Medium Grid 1 Accent 2" w:semiHidden="0" w:uiPriority="67" w:unhideWhenUsed="0"/>
+    <w:lsdException w:name="Medium Grid 2 Accent 2" w:semiHidden="0" w:uiPriority="68" w:unhideWhenUsed="0"/>
+    <w:lsdException w:name="Medium Grid 3 Accent 2" w:semiHidden="0" w:uiPriority="69" w:unhideWhenUsed="0"/>
+    <w:lsdException w:name="Dark List Accent 2" w:semiHidden="0" w:uiPriority="70" w:unhideWhenUsed="0"/>
+    <w:lsdException w:name="Colorful Shading Accent 2" w:semiHidden="0" w:uiPriority="71" w:unhideWhenUsed="0"/>
+    <w:lsdException w:name="Colorful List Accent 2" w:semiHidden="0" w:uiPriority="72" w:unhideWhenUsed="0"/>
+    <w:lsdException w:name="Colorful Grid Accent 2" w:semiHidden="0" w:uiPriority="73" w:unhideWhenUsed="0"/>
+    <w:lsdException w:name="Light Shading Accent 3" w:semiHidden="0" w:uiPriority="60" w:unhideWhenUsed="0"/>
+    <w:lsdException w:name="Light List Accent 3" w:semiHidden="0" w:uiPriority="61" w:unhideWhenUsed="0"/>
+    <w:lsdException w:name="Light Grid Accent 3" w:semiHidden="0" w:uiPriority="62" w:unhideWhenUsed="0"/>
+    <w:lsdException w:name="Medium Shading 1 Accent 3" w:semiHidden="0" w:uiPriority="63" w:unhideWhenUsed="0"/>
+    <w:lsdException w:name="Medium Shading 2 Accent 3" w:semiHidden="0" w:uiPriority="64" w:unhideWhenUsed="0"/>
+    <w:lsdException w:name="Medium List 1 Accent 3" w:semiHidden="0" w:uiPriority="65" w:unhideWhenUsed="0"/>
+    <w:lsdException w:name="Medium List 2 Accent 3" w:semiHidden="0" w:uiPriority="66" w:unhideWhenUsed="0"/>
+    <w:lsdException w:name="Medium Grid 1 Accent 3" w:semiHidden="0" w:uiPriority="67" w:unhideWhenUsed="0"/>
+    <w:lsdException w:name="Medium Grid 2 Accent 3" w:semiHidden="0" w:uiPriority="68" w:unhideWhenUsed="0"/>
+    <w:lsdException w:name="Medium Grid 3 Accent 3" w:semiHidden="0" w:uiPriority="69" w:unhideWhenUsed="0"/>
+    <w:lsdException w:name="Dark List Accent 3" w:semiHidden="0" w:uiPriority="70" w:unhideWhenUsed="0"/>
+    <w:lsdException w:name="Colorful Shading Accent 3" w:semiHidden="0" w:uiPriority="71" w:unhideWhenUsed="0"/>
+    <w:lsdException w:name="Colorful List Accent 3" w:semiHidden="0" w:uiPriority="72" w:unhideWhenUsed="0"/>
+    <w:lsdException w:name="Colorful Grid Accent 3" w:semiHidden="0" w:uiPriority="73" w:unhideWhenUsed="0"/>
+    <w:lsdException w:name="Light Shading Accent 4" w:semiHidden="0" w:uiPriority="60" w:unhideWhenUsed="0"/>
+    <w:lsdException w:name="Light List Accent 4" w:semiHidden="0" w:uiPriority="61" w:unhideWhenUsed="0"/>
+    <w:lsdException w:name="Light Grid Accent 4" w:semiHidden="0" w:uiPriority="62" w:unhideWhenUsed="0"/>
+    <w:lsdException w:name="Medium Shading 1 Accent 4" w:semiHidden="0" w:uiPriority="63" w:unhideWhenUsed="0"/>
+    <w:lsdException w:name="Medium Shading 2 Accent 4" w:semiHidden="0" w:uiPriority="64" w:unhideWhenUsed="0"/>
+    <w:lsdException w:name="Medium List 1 Accent 4" w:semiHidden="0" w:uiPriority="65" w:unhideWhenUsed="0"/>
+    <w:lsdException w:name="Medium List 2 Accent 4" w:semiHidden="0" w:uiPriority="66" w:unhideWhenUsed="0"/>
+    <w:lsdException w:name="Medium Grid 1 Accent 4" w:semiHidden="0" w:uiPriority="67" w:unhideWhenUsed="0"/>
+    <w:lsdException w:name="Medium Grid 2 Accent 4" w:semiHidden="0" w:uiPriority="68" w:unhideWhenUsed="0"/>
+    <w:lsdException w:name="Medium Grid 3 Accent 4" w:semiHidden="0" w:uiPriority="69" w:unhideWhenUsed="0"/>
+    <w:lsdException w:name="Dark List Accent 4" w:semiHidden="0" w:uiPriority="70" w:unhideWhenUsed="0"/>
+    <w:lsdException w:name="Colorful Shading Accent 4" w:semiHidden="0" w:uiPriority="71" w:unhideWhenUsed="0"/>
+    <w:lsdException w:name="Colorful List Accent 4" w:semiHidden="0" w:uiPriority="72" w:unhideWhenUsed="0"/>
+    <w:lsdException w:name="Colorful Grid Accent 4" w:semiHidden="0" w:uiPriority="73" w:unhideWhenUsed="0"/>
+    <w:lsdException w:name="Light Shading Accent 5" w:semiHidden="0" w:uiPriority="60" w:unhideWhenUsed="0"/>
+    <w:lsdException w:name="Light List Accent 5" w:semiHidden="0" w:uiPriority="61" w:unhideWhenUsed="0"/>
+    <w:lsdException w:name="Light Grid Accent 5" w:semiHidden="0" w:uiPriority="62" w:unhideWhenUsed="0"/>
+    <w:lsdException w:name="Medium Shading 1 Accent 5" w:semiHidden="0" w:uiPriority="63" w:unhideWhenUsed="0"/>
+    <w:lsdException w:name="Medium Shading 2 Accent 5" w:semiHidden="0" w:uiPriority="64" w:unhideWhenUsed="0"/>
+    <w:lsdException w:name="Medium List 1 Accent 5" w:semiHidden="0" w:uiPriority="65" w:unhideWhenUsed="0"/>
+    <w:lsdException w:name="Medium List 2 Accent 5" w:semiHidden="0" w:uiPriority="66" w:unhideWhenUsed="0"/>
+    <w:lsdException w:name="Medium Grid 1 Accent 5" w:semiHidden="0" w:uiPriority="67" w:unhideWhenUsed="0"/>
+    <w:lsdException w:name="Medium Grid 2 Accent 5" w:semiHidden="0" w:uiPriority="68" w:unhideWhenUsed="0"/>
+    <w:lsdException w:name="Medium Grid 3 Accent 5" w:semiHidden="0" w:uiPriority="69" w:unhideWhenUsed="0"/>
+    <w:lsdException w:name="Dark List Accent 5" w:semiHidden="0" w:uiPriority="70" w:unhideWhenUsed="0"/>
+    <w:lsdException w:name="Colorful Shading Accent 5" w:semiHidden="0" w:uiPriority="71" w:unhideWhenUsed="0"/>
+    <w:lsdException w:name="Colorful List Accent 5" w:semiHidden="0" w:uiPriority="72" w:unhideWhenUsed="0"/>
+    <w:lsdException w:name="Colorful Grid Accent 5" w:semiHidden="0" w:uiPriority="73" w:unhideWhenUsed="0"/>
+    <w:lsdException w:name="Light Shading Accent 6" w:semiHidden="0" w:uiPriority="60" w:unhideWhenUsed="0"/>
+    <w:lsdException w:name="Light List Accent 6" w:semiHidden="0" w:uiPriority="61" w:unhideWhenUsed="0"/>
+    <w:lsdException w:name="Light Grid Accent 6" w:semiHidden="0" w:uiPriority="62" w:unhideWhenUsed="0"/>
+    <w:lsdException w:name="Medium Shading 1 Accent 6" w:semiHidden="0" w:uiPriority="63" w:unhideWhenUsed="0"/>
+    <w:lsdException w:name="Medium Shading 2 Accent 6" w:semiHidden="0" w:uiPriority="64" w:unhideWhenUsed="0"/>
+    <w:lsdException w:name="Medium List 1 Accent 6" w:semiHidden="0" w:uiPriority="65" w:unhideWhenUsed="0"/>
+    <w:lsdException w:name="Medium List 2 Accent 6" w:semiHidden="0" w:uiPriority="66" w:unhideWhenUsed="0"/>
+    <w:lsdException w:name="Medium Grid 1 Accent 6" w:semiHidden="0" w:uiPriority="67" w:unhideWhenUsed="0"/>
+    <w:lsdException w:name="Medium Grid 2 Accent 6" w:semiHidden="0" w:uiPriority="68" w:unhideWhenUsed="0"/>
+    <w:lsdException w:name="Medium Grid 3 Accent 6" w:semiHidden="0" w:uiPriority="69" w:unhideWhenUsed="0"/>
+    <w:lsdException w:name="Dark List Accent 6" w:semiHidden="0" w:uiPriority="70" w:unhideWhenUsed="0"/>
+    <w:lsdException w:name="Colorful Shading Accent 6" w:semiHidden="0" w:uiPriority="71" w:unhideWhenUsed="0"/>
+    <w:lsdException w:name="Colorful List Accent 6" w:semiHidden="0" w:uiPriority="72" w:unhideWhenUsed="0"/>
+    <w:lsdException w:name="Colorful Grid Accent 6" w:semiHidden="0" w:uiPriority="73" w:unhideWhenUsed="0"/>
+    <w:lsdException w:name="Subtle Emphasis" w:semiHidden="0" w:uiPriority="19" w:unhideWhenUsed="0"/>
+    <w:lsdException w:name="Intense Emphasis" w:semiHidden="0" w:uiPriority="21" w:unhideWhenUsed="0"/>
+    <w:lsdException w:name="Subtle Reference" w:semiHidden="0" w:uiPriority="31" w:unhideWhenUsed="0"/>
+    <w:lsdException w:name="Intense Reference" w:semiHidden="0" w:uiPriority="32" w:unhideWhenUsed="0"/>
+    <w:lsdException w:name="Book Title" w:semiHidden="0" w:uiPriority="33" w:unhideWhenUsed="0"/>
+    <w:lsdException w:name="Bibliography" w:uiPriority="37"/>
+    <w:lsdException w:name="TOC Heading" w:uiPriority="39" w:qFormat="1"/>
+  </w:latentStyles>
+  <w:style w:type="paragraph" w:default="1" w:styleId="a">
+    <w:name w:val="Normal"/>
+    <w:qFormat/>
+    <w:rsid w:val="00AC7550"/>
+  </w:style>
+  <w:style w:type="paragraph" w:styleId="1">
+    <w:name w:val="heading 1"/>
+    <w:basedOn w:val="a"/>
+    <w:next w:val="a"/>
+    <w:link w:val="10"/>
+    <w:uiPriority w:val="9"/>
+    <w:qFormat/>
+    <w:rsid w:val="00941FFF"/>
+    <w:pPr>
+      <w:keepNext/>
+      <w:keepLines/>
+      <w:spacing w:before="120" w:after="60"/>
+      <w:outlineLvl w:val="0"/>
+    </w:pPr>
+    <w:rPr>
+      <w:rFonts w:eastAsiaTheme="majorEastAsia" w:cstheme="majorBidi"/>
+      <w:b/>
+      <w:color w:val="642D08"/>
+      <w:sz w:val="40"/>
+      <w:szCs w:val="32"/>
+    </w:rPr>
+  </w:style>
+  <w:style w:type="paragraph" w:styleId="2">
+    <w:name w:val="heading 2"/>
+    <w:basedOn w:val="a"/>
+    <w:next w:val="a"/>
+    <w:link w:val="20"/>
+    <w:uiPriority w:val="9"/>
+    <w:qFormat/>
+    <w:rsid w:val="00E2004D"/>
+    <w:pPr>
+      <w:keepNext/>
+      <w:keepLines/>
+      <w:tabs>
+        <w:tab w:val="left" w:pos="1843"/>
+      </w:tabs>
+      <w:spacing w:before="120" w:after="80"/>
+      <w:outlineLvl w:val="1"/>
+    </w:pPr>
+    <w:rPr>
+      <w:rFonts w:eastAsiaTheme="majorEastAsia" w:cstheme="majorBidi"/>
+      <w:b/>
+      <w:color w:val="7C380A"/>
+      <w:sz w:val="36"/>
+      <w:szCs w:val="36"/>
+    </w:rPr>
+  </w:style>
+  <w:style w:type="paragraph" w:styleId="3">
+    <w:name w:val="heading 3"/>
+    <w:basedOn w:val="a"/>
+    <w:next w:val="a"/>
+    <w:link w:val="30"/>
+    <w:uiPriority w:val="9"/>
+    <w:unhideWhenUsed/>
+    <w:qFormat/>
+    <w:rsid w:val="0084740F"/>
+    <w:pPr>
+      <w:keepNext/>
+      <w:keepLines/>
+      <w:numPr>
+        <w:numId w:val="1"/>
+      </w:numPr>
+      <w:tabs>
+        <w:tab w:val="left" w:pos="1560"/>
+        <w:tab w:val="left" w:pos="1701"/>
+      </w:tabs>
+      <w:spacing w:before="120" w:after="80"/>
+      <w:ind w:left="0" w:firstLine="0"/>
+      <w:outlineLvl w:val="2"/>
+    </w:pPr>
+    <w:rPr>
+      <w:rFonts w:eastAsiaTheme="majorEastAsia" w:cstheme="majorBidi"/>
+      <w:b/>
+      <w:color w:val="8F400B"/>
+      <w:sz w:val="32"/>
+      <w:szCs w:val="32"/>
+    </w:rPr>
+  </w:style>
+  <w:style w:type="paragraph" w:styleId="4">
+    <w:name w:val="heading 4"/>
+    <w:basedOn w:val="a"/>
+    <w:next w:val="a"/>
+    <w:link w:val="40"/>
+    <w:uiPriority w:val="9"/>
+    <w:unhideWhenUsed/>
+    <w:qFormat/>
+    <w:rsid w:val="00941FFF"/>
+    <w:pPr>
+      <w:keepNext/>
+      <w:keepLines/>
+      <w:spacing w:before="80" w:after="80"/>
+      <w:outlineLvl w:val="3"/>
+    </w:pPr>
+    <w:rPr>
+      <w:rFonts w:eastAsiaTheme="majorEastAsia" w:cstheme="majorBidi"/>
+      <w:b/>
+      <w:iCs/>
+      <w:color w:val="A34A0D"/>
+      <w:sz w:val="28"/>
+    </w:rPr>
+  </w:style>
+  <w:style w:type="paragraph" w:styleId="5">
+    <w:name w:val="heading 5"/>
+    <w:basedOn w:val="a"/>
+    <w:next w:val="a"/>
+    <w:link w:val="50"/>
+    <w:uiPriority w:val="9"/>
+    <w:semiHidden/>
+    <w:unhideWhenUsed/>
+    <w:qFormat/>
+    <w:rsid w:val="00941FFF"/>
+    <w:pPr>
+      <w:keepNext/>
+      <w:keepLines/>
+      <w:spacing w:before="40" w:after="0"/>
+      <w:outlineLvl w:val="4"/>
+    </w:pPr>
+    <w:rPr>
+      <w:rFonts w:eastAsiaTheme="majorEastAsia" w:cstheme="majorBidi"/>
+      <w:b/>
+      <w:color w:val="B2500E"/>
+    </w:rPr>
+  </w:style>
+  <w:style w:type="character" w:default="1" w:styleId="a0">
+    <w:name w:val="Default Paragraph Font"/>
+    <w:uiPriority w:val="1"/>
+    <w:semiHidden/>
+    <w:unhideWhenUsed/>
+  </w:style>
+  <w:style w:type="table" w:default="1" w:styleId="a1">
+    <w:name w:val="Normal Table"/>
+    <w:uiPriority w:val="99"/>
+    <w:semiHidden/>
+    <w:unhideWhenUsed/>
+    <w:tblPr>
+      <w:tblInd w:w="0" w:type="dxa"/>
+      <w:tblCellMar>
+        <w:top w:w="0" w:type="dxa"/>
+        <w:left w:w="108" w:type="dxa"/>
+        <w:bottom w:w="0" w:type="dxa"/>
+        <w:right w:w="108" w:type="dxa"/>
+      </w:tblCellMar>
+    </w:tblPr>
+  </w:style>
+  <w:style w:type="numbering" w:default="1" w:styleId="a2">
+    <w:name w:val="No List"/>
+    <w:uiPriority w:val="99"/>
+    <w:semiHidden/>
+    <w:unhideWhenUsed/>
+  </w:style>
+  <w:style w:type="paragraph" w:styleId="a3">
+    <w:name w:val="header"/>
+    <w:basedOn w:val="a"/>
+    <w:link w:val="a4"/>
+    <w:uiPriority w:val="99"/>
+    <w:unhideWhenUsed/>
+    <w:rsid w:val="008068A2"/>
+    <w:pPr>
+      <w:tabs>
+        <w:tab w:val="center" w:pos="4680"/>
+        <w:tab w:val="right" w:pos="9360"/>
+      </w:tabs>
+      <w:spacing w:after="0" w:line="240" w:lineRule="auto"/>
+    </w:pPr>
+  </w:style>
+  <w:style w:type="character" w:customStyle="1" w:styleId="a4">
+    <w:name w:val="Горен колонтитул Знак"/>
+    <w:basedOn w:val="a0"/>
+    <w:link w:val="a3"/>
+    <w:uiPriority w:val="99"/>
+    <w:rsid w:val="008068A2"/>
+  </w:style>
+  <w:style w:type="paragraph" w:styleId="a5">
+    <w:name w:val="footer"/>
+    <w:basedOn w:val="a"/>
+    <w:link w:val="a6"/>
+    <w:uiPriority w:val="99"/>
+    <w:unhideWhenUsed/>
+    <w:rsid w:val="008068A2"/>
+    <w:pPr>
+      <w:tabs>
+        <w:tab w:val="center" w:pos="4680"/>
+        <w:tab w:val="right" w:pos="9360"/>
+      </w:tabs>
+      <w:spacing w:after="0" w:line="240" w:lineRule="auto"/>
+    </w:pPr>
+  </w:style>
+  <w:style w:type="character" w:customStyle="1" w:styleId="a6">
+    <w:name w:val="Долен колонтитул Знак"/>
+    <w:basedOn w:val="a0"/>
+    <w:link w:val="a5"/>
+    <w:uiPriority w:val="99"/>
+    <w:rsid w:val="008068A2"/>
+  </w:style>
+  <w:style w:type="paragraph" w:styleId="a7">
+    <w:name w:val="Balloon Text"/>
+    <w:basedOn w:val="a"/>
+    <w:link w:val="a8"/>
+    <w:uiPriority w:val="99"/>
+    <w:semiHidden/>
+    <w:unhideWhenUsed/>
+    <w:rsid w:val="00564D7B"/>
+    <w:pPr>
+      <w:spacing w:after="0" w:line="240" w:lineRule="auto"/>
+    </w:pPr>
+    <w:rPr>
+      <w:rFonts w:ascii="Tahoma" w:hAnsi="Tahoma" w:cs="Tahoma"/>
+      <w:sz w:val="16"/>
+      <w:szCs w:val="16"/>
+    </w:rPr>
+  </w:style>
+  <w:style w:type="character" w:customStyle="1" w:styleId="a8">
+    <w:name w:val="Изнесен текст Знак"/>
+    <w:basedOn w:val="a0"/>
+    <w:link w:val="a7"/>
+    <w:uiPriority w:val="99"/>
+    <w:semiHidden/>
+    <w:rsid w:val="00564D7B"/>
+    <w:rPr>
+      <w:rFonts w:ascii="Tahoma" w:hAnsi="Tahoma" w:cs="Tahoma"/>
+      <w:sz w:val="16"/>
+      <w:szCs w:val="16"/>
+    </w:rPr>
+  </w:style>
+  <w:style w:type="character" w:styleId="a9">
+    <w:name w:val="Hyperlink"/>
+    <w:basedOn w:val="a0"/>
+    <w:uiPriority w:val="99"/>
+    <w:unhideWhenUsed/>
+    <w:rsid w:val="0079324A"/>
+    <w:rPr>
+      <w:color w:val="0000FF" w:themeColor="hyperlink"/>
+      <w:u w:val="single"/>
+    </w:rPr>
+  </w:style>
+  <w:style w:type="character" w:customStyle="1" w:styleId="10">
+    <w:name w:val="Заглавие 1 Знак"/>
+    <w:basedOn w:val="a0"/>
+    <w:link w:val="1"/>
+    <w:uiPriority w:val="9"/>
+    <w:rsid w:val="00941FFF"/>
+    <w:rPr>
+      <w:rFonts w:eastAsiaTheme="majorEastAsia" w:cstheme="majorBidi"/>
+      <w:b/>
+      <w:color w:val="642D08"/>
+      <w:sz w:val="40"/>
+      <w:szCs w:val="32"/>
+      <w:lang w:val="bg-BG"/>
+    </w:rPr>
+  </w:style>
+  <w:style w:type="character" w:customStyle="1" w:styleId="20">
+    <w:name w:val="Заглавие 2 Знак"/>
+    <w:basedOn w:val="a0"/>
+    <w:link w:val="2"/>
+    <w:uiPriority w:val="9"/>
+    <w:rsid w:val="00E2004D"/>
+    <w:rPr>
+      <w:rFonts w:eastAsiaTheme="majorEastAsia" w:cstheme="majorBidi"/>
+      <w:b/>
+      <w:color w:val="7C380A"/>
+      <w:sz w:val="36"/>
+      <w:szCs w:val="36"/>
+    </w:rPr>
+  </w:style>
+  <w:style w:type="paragraph" w:styleId="aa">
+    <w:name w:val="Normal (Web)"/>
+    <w:basedOn w:val="a"/>
+    <w:uiPriority w:val="99"/>
+    <w:semiHidden/>
+    <w:unhideWhenUsed/>
+    <w:rsid w:val="00524789"/>
+    <w:pPr>
+      <w:spacing w:before="100" w:beforeAutospacing="1" w:after="100" w:afterAutospacing="1" w:line="240" w:lineRule="auto"/>
+    </w:pPr>
+    <w:rPr>
+      <w:rFonts w:ascii="Times New Roman" w:eastAsia="Times New Roman" w:hAnsi="Times New Roman" w:cs="Times New Roman"/>
+      <w:sz w:val="24"/>
+      <w:szCs w:val="24"/>
+    </w:rPr>
+  </w:style>
+  <w:style w:type="character" w:styleId="ab">
+    <w:name w:val="Strong"/>
+    <w:basedOn w:val="a0"/>
+    <w:uiPriority w:val="22"/>
+    <w:qFormat/>
+    <w:rsid w:val="00524789"/>
+    <w:rPr>
+      <w:b/>
+      <w:bCs/>
+    </w:rPr>
+  </w:style>
+  <w:style w:type="character" w:customStyle="1" w:styleId="30">
+    <w:name w:val="Заглавие 3 Знак"/>
+    <w:basedOn w:val="a0"/>
+    <w:link w:val="3"/>
+    <w:uiPriority w:val="9"/>
+    <w:rsid w:val="0084740F"/>
+    <w:rPr>
+      <w:rFonts w:eastAsiaTheme="majorEastAsia" w:cstheme="majorBidi"/>
+      <w:b/>
+      <w:color w:val="8F400B"/>
+      <w:sz w:val="32"/>
+      <w:szCs w:val="32"/>
+    </w:rPr>
+  </w:style>
+  <w:style w:type="character" w:customStyle="1" w:styleId="40">
+    <w:name w:val="Заглавие 4 Знак"/>
+    <w:basedOn w:val="a0"/>
+    <w:link w:val="4"/>
+    <w:uiPriority w:val="9"/>
+    <w:rsid w:val="00941FFF"/>
+    <w:rPr>
+      <w:rFonts w:eastAsiaTheme="majorEastAsia" w:cstheme="majorBidi"/>
+      <w:b/>
+      <w:iCs/>
+      <w:color w:val="A34A0D"/>
+      <w:sz w:val="28"/>
+      <w:lang w:val="bg-BG"/>
+    </w:rPr>
+  </w:style>
+  <w:style w:type="paragraph" w:styleId="ac">
+    <w:name w:val="List Paragraph"/>
+    <w:basedOn w:val="a"/>
+    <w:link w:val="ad"/>
+    <w:uiPriority w:val="34"/>
+    <w:qFormat/>
+    <w:rsid w:val="008617B5"/>
+    <w:pPr>
+      <w:ind w:left="720"/>
+      <w:contextualSpacing/>
+    </w:pPr>
+  </w:style>
+  <w:style w:type="character" w:styleId="ae">
+    <w:name w:val="FollowedHyperlink"/>
+    <w:basedOn w:val="a0"/>
+    <w:uiPriority w:val="99"/>
+    <w:semiHidden/>
+    <w:unhideWhenUsed/>
+    <w:rsid w:val="00C0490B"/>
+    <w:rPr>
+      <w:color w:val="800080" w:themeColor="followedHyperlink"/>
+      <w:u w:val="single"/>
+    </w:rPr>
+  </w:style>
+  <w:style w:type="character" w:customStyle="1" w:styleId="50">
+    <w:name w:val="Заглавие 5 Знак"/>
+    <w:basedOn w:val="a0"/>
+    <w:link w:val="5"/>
+    <w:uiPriority w:val="9"/>
+    <w:semiHidden/>
+    <w:rsid w:val="00941FFF"/>
+    <w:rPr>
+      <w:rFonts w:eastAsiaTheme="majorEastAsia" w:cstheme="majorBidi"/>
+      <w:b/>
+      <w:color w:val="B2500E"/>
+      <w:lang w:val="bg-BG"/>
+    </w:rPr>
+  </w:style>
+  <w:style w:type="paragraph" w:customStyle="1" w:styleId="Code">
+    <w:name w:val="Code"/>
+    <w:basedOn w:val="a"/>
+    <w:next w:val="a"/>
+    <w:link w:val="CodeChar"/>
+    <w:qFormat/>
+    <w:rsid w:val="00B42483"/>
+    <w:rPr>
+      <w:rFonts w:ascii="Consolas" w:hAnsi="Consolas" w:cs="Consolas"/>
+      <w:b/>
+      <w:noProof/>
+    </w:rPr>
+  </w:style>
+  <w:style w:type="table" w:styleId="af">
+    <w:name w:val="Table Grid"/>
+    <w:basedOn w:val="a1"/>
+    <w:uiPriority w:val="59"/>
+    <w:rsid w:val="00FE5A80"/>
+    <w:pPr>
+      <w:spacing w:after="0" w:line="240" w:lineRule="auto"/>
+    </w:pPr>
+    <w:tblPr>
+      <w:tblBorders>
+        <w:top w:val="single" w:sz="4" w:space="0" w:color="auto"/>
+        <w:left w:val="single" w:sz="4" w:space="0" w:color="auto"/>
+        <w:bottom w:val="single" w:sz="4" w:space="0" w:color="auto"/>
+        <w:right w:val="single" w:sz="4" w:space="0" w:color="auto"/>
+        <w:insideH w:val="single" w:sz="4" w:space="0" w:color="auto"/>
+        <w:insideV w:val="single" w:sz="4" w:space="0" w:color="auto"/>
+      </w:tblBorders>
+    </w:tblPr>
+  </w:style>
+  <w:style w:type="character" w:customStyle="1" w:styleId="ad">
+    <w:name w:val="Списък на абзаци Знак"/>
+    <w:basedOn w:val="a0"/>
+    <w:link w:val="ac"/>
+    <w:uiPriority w:val="34"/>
+    <w:rsid w:val="00B42483"/>
+    <w:rPr>
+      <w:lang w:val="bg-BG"/>
+    </w:rPr>
+  </w:style>
+  <w:style w:type="character" w:customStyle="1" w:styleId="CodeChar">
+    <w:name w:val="Code Char"/>
+    <w:basedOn w:val="ad"/>
+    <w:link w:val="Code"/>
+    <w:rsid w:val="00B42483"/>
+    <w:rPr>
+      <w:rFonts w:ascii="Consolas" w:hAnsi="Consolas" w:cs="Consolas"/>
+      <w:b/>
+      <w:noProof/>
+      <w:lang w:val="bg-BG"/>
+    </w:rPr>
+  </w:style>
+  <w:style w:type="character" w:styleId="af0">
+    <w:name w:val="Emphasis"/>
+    <w:basedOn w:val="a0"/>
+    <w:uiPriority w:val="20"/>
+    <w:qFormat/>
+    <w:rsid w:val="00083BAB"/>
+    <w:rPr>
+      <w:i/>
+      <w:iCs/>
+    </w:rPr>
+  </w:style>
+  <w:style w:type="character" w:customStyle="1" w:styleId="ScoreChar">
+    <w:name w:val="Score Char"/>
+    <w:link w:val="Score"/>
+    <w:locked/>
+    <w:rsid w:val="003D000E"/>
+    <w:rPr>
+      <w:rFonts w:ascii="Calibri" w:hAnsi="Calibri"/>
+      <w:noProof/>
+      <w:sz w:val="24"/>
+    </w:rPr>
+  </w:style>
+  <w:style w:type="paragraph" w:customStyle="1" w:styleId="Score">
+    <w:name w:val="Score"/>
+    <w:basedOn w:val="a"/>
+    <w:link w:val="ScoreChar"/>
+    <w:qFormat/>
+    <w:rsid w:val="003D000E"/>
+    <w:pPr>
+      <w:spacing w:before="60" w:after="0" w:line="240" w:lineRule="auto"/>
+      <w:jc w:val="right"/>
+    </w:pPr>
+    <w:rPr>
+      <w:rFonts w:ascii="Calibri" w:hAnsi="Calibri"/>
+      <w:noProof/>
+      <w:sz w:val="24"/>
+    </w:rPr>
+  </w:style>
+  <w:style w:type="character" w:styleId="HTML">
+    <w:name w:val="HTML Code"/>
+    <w:basedOn w:val="a0"/>
     <w:uiPriority w:val="99"/>
     <w:semiHidden/>
     <w:unhideWhenUsed/>
@@ -10652,7 +11165,7 @@
 </file>
 
 <file path=customXml/itemProps1.xml><?xml version="1.0" encoding="utf-8"?>
-<ds:datastoreItem xmlns:ds="http://schemas.openxmlformats.org/officeDocument/2006/customXml" ds:itemID="{21C461D4-F1A5-43BF-91A2-A8BBD8EF4EF0}">
+<ds:datastoreItem xmlns:ds="http://schemas.openxmlformats.org/officeDocument/2006/customXml" ds:itemID="{73A64E57-EBE3-420D-BE39-D1671F0BB091}">
   <ds:schemaRefs>
     <ds:schemaRef ds:uri="http://schemas.openxmlformats.org/officeDocument/2006/bibliography"/>
   </ds:schemaRefs>

</xml_diff>